<commit_message>
report builder component requirement analysis document near the last version
git-svn-id: svn://localhost@46 f1514e4e-b68a-44c6-9dea-45284c435795
</commit_message>
<xml_diff>
--- a/trunk/doc/Technical/RequirementsAnalysis/Report Builder.docx
+++ b/trunk/doc/Technical/RequirementsAnalysis/Report Builder.docx
@@ -1,6 +1,6 @@
 
 <file path=word/document.xml><?xml version="1.0" encoding="utf-8"?>
-<w:document xmlns:ve="http://schemas.openxmlformats.org/markup-compatibility/2006" xmlns:o="urn:schemas-microsoft-com:office:office" xmlns:r="http://schemas.openxmlformats.org/officeDocument/2006/relationships" xmlns:m="http://schemas.openxmlformats.org/officeDocument/2006/math" xmlns:v="urn:schemas-microsoft-com:vml" xmlns:wp="http://schemas.openxmlformats.org/drawingml/2006/wordprocessingDrawing" xmlns:w10="urn:schemas-microsoft-com:office:word" xmlns:w="http://schemas.openxmlformats.org/wordprocessingml/2006/main" xmlns:wne="http://schemas.microsoft.com/office/word/2006/wordml">
+<w:document xmlns:wpc="http://schemas.microsoft.com/office/word/2010/wordprocessingCanvas" xmlns:mc="http://schemas.openxmlformats.org/markup-compatibility/2006" xmlns:o="urn:schemas-microsoft-com:office:office" xmlns:r="http://schemas.openxmlformats.org/officeDocument/2006/relationships" xmlns:m="http://schemas.openxmlformats.org/officeDocument/2006/math" xmlns:v="urn:schemas-microsoft-com:vml" xmlns:wp14="http://schemas.microsoft.com/office/word/2010/wordprocessingDrawing" xmlns:wp="http://schemas.openxmlformats.org/drawingml/2006/wordprocessingDrawing" xmlns:w10="urn:schemas-microsoft-com:office:word" xmlns:w="http://schemas.openxmlformats.org/wordprocessingml/2006/main" xmlns:w14="http://schemas.microsoft.com/office/word/2010/wordml" xmlns:wpg="http://schemas.microsoft.com/office/word/2010/wordprocessingGroup" xmlns:wpi="http://schemas.microsoft.com/office/word/2010/wordprocessingInk" xmlns:wne="http://schemas.microsoft.com/office/word/2006/wordml" xmlns:wps="http://schemas.microsoft.com/office/word/2010/wordprocessingShape" mc:Ignorable="w14 wp14">
   <w:body>
     <w:p>
       <w:pPr>
@@ -402,38 +402,15 @@
           <w:rtl/>
           <w:lang w:bidi="fa-IR"/>
         </w:rPr>
-        <w:t xml:space="preserve"> (که بطور مجزا باید</w:t>
-      </w:r>
-      <w:r>
-        <w:rPr>
-          <w:rFonts w:hint="cs"/>
-          <w:rtl/>
-          <w:lang w:bidi="fa-IR"/>
-        </w:rPr>
-        <w:t xml:space="preserve"> این سلسله</w:t>
-      </w:r>
-      <w:r>
-        <w:rPr>
-          <w:rFonts w:hint="cs"/>
-          <w:rtl/>
-          <w:lang w:bidi="fa-IR"/>
-        </w:rPr>
-        <w:t xml:space="preserve"> دسته</w:t>
-      </w:r>
-      <w:r>
-        <w:rPr>
-          <w:rtl/>
-          <w:lang w:bidi="fa-IR"/>
-        </w:rPr>
-        <w:softHyphen/>
-      </w:r>
-      <w:r>
-        <w:rPr>
-          <w:rFonts w:hint="cs"/>
-          <w:rtl/>
-          <w:lang w:bidi="fa-IR"/>
-        </w:rPr>
-        <w:t>بندی قابل تعریف باشد)</w:t>
+        <w:t xml:space="preserve"> </w:t>
+      </w:r>
+      <w:r>
+        <w:rPr>
+          <w:rFonts w:hint="cs"/>
+          <w:rtl/>
+          <w:lang w:bidi="fa-IR"/>
+        </w:rPr>
+        <w:t xml:space="preserve">و </w:t>
       </w:r>
       <w:commentRangeStart w:id="0"/>
       <w:r>
@@ -442,715 +419,1271 @@
           <w:rtl/>
           <w:lang w:bidi="fa-IR"/>
         </w:rPr>
+        <w:t>دسته</w:t>
+      </w:r>
+      <w:r>
+        <w:rPr>
+          <w:rFonts w:hint="cs"/>
+          <w:rtl/>
+          <w:lang w:bidi="fa-IR"/>
+        </w:rPr>
+        <w:softHyphen/>
+        <w:t>بندی</w:t>
+      </w:r>
+      <w:commentRangeEnd w:id="0"/>
+      <w:r>
+        <w:rPr>
+          <w:rStyle w:val="CommentReference"/>
+          <w:rtl/>
+        </w:rPr>
+        <w:commentReference w:id="0"/>
+      </w:r>
+      <w:r>
+        <w:rPr>
+          <w:rFonts w:hint="cs"/>
+          <w:rtl/>
+          <w:lang w:bidi="fa-IR"/>
+        </w:rPr>
         <w:t xml:space="preserve"> </w:t>
       </w:r>
-      <w:commentRangeEnd w:id="0"/>
+      <w:r>
+        <w:rPr>
+          <w:rFonts w:hint="cs"/>
+          <w:rtl/>
+          <w:lang w:bidi="fa-IR"/>
+        </w:rPr>
+        <w:t>را وارد می</w:t>
+      </w:r>
+      <w:r>
+        <w:rPr>
+          <w:rFonts w:hint="cs"/>
+          <w:rtl/>
+          <w:lang w:bidi="fa-IR"/>
+        </w:rPr>
+        <w:softHyphen/>
+        <w:t>کند. این اقلام، اطلاعات اصلی شناسایی گزارش</w:t>
+      </w:r>
+      <w:r>
+        <w:rPr>
+          <w:rFonts w:hint="cs"/>
+          <w:rtl/>
+          <w:lang w:bidi="fa-IR"/>
+        </w:rPr>
+        <w:softHyphen/>
+        <w:t>ها هستند که کاربر می</w:t>
+      </w:r>
+      <w:r>
+        <w:rPr>
+          <w:rFonts w:hint="cs"/>
+          <w:rtl/>
+          <w:lang w:bidi="fa-IR"/>
+        </w:rPr>
+        <w:softHyphen/>
+        <w:t>تواند در صفحه</w:t>
+      </w:r>
+      <w:r>
+        <w:rPr>
+          <w:rFonts w:hint="cs"/>
+          <w:rtl/>
+          <w:lang w:bidi="fa-IR"/>
+        </w:rPr>
+        <w:softHyphen/>
+        <w:t>ی مشاهده</w:t>
+      </w:r>
+      <w:r>
+        <w:rPr>
+          <w:rFonts w:hint="cs"/>
+          <w:rtl/>
+          <w:lang w:bidi="fa-IR"/>
+        </w:rPr>
+        <w:softHyphen/>
+        <w:t>ی گزارش</w:t>
+      </w:r>
+      <w:r>
+        <w:rPr>
+          <w:rFonts w:hint="cs"/>
+          <w:rtl/>
+          <w:lang w:bidi="fa-IR"/>
+        </w:rPr>
+        <w:softHyphen/>
+        <w:t>ها، به وسیله</w:t>
+      </w:r>
+      <w:r>
+        <w:rPr>
+          <w:rFonts w:hint="cs"/>
+          <w:rtl/>
+          <w:lang w:bidi="fa-IR"/>
+        </w:rPr>
+        <w:softHyphen/>
+        <w:t>ی کد یا نام گزارش، جستجو کند.</w:t>
+      </w:r>
+    </w:p>
+    <w:p>
+      <w:pPr>
+        <w:pStyle w:val="Heading2"/>
+        <w:rPr>
+          <w:rtl/>
+          <w:lang w:bidi="fa-IR"/>
+        </w:rPr>
+      </w:pPr>
+      <w:r>
+        <w:rPr>
+          <w:rFonts w:hint="cs"/>
+          <w:rtl/>
+          <w:lang w:bidi="fa-IR"/>
+        </w:rPr>
+        <w:lastRenderedPageBreak/>
+        <w:t xml:space="preserve">انتخاب جداول </w:t>
+      </w:r>
+    </w:p>
+    <w:p>
+      <w:pPr>
+        <w:spacing w:before="240"/>
+        <w:rPr>
+          <w:rFonts w:cs="Times New Roman"/>
+          <w:rtl/>
+          <w:lang w:bidi="fa-IR"/>
+        </w:rPr>
+      </w:pPr>
+      <w:r>
+        <w:rPr>
+          <w:rFonts w:hint="cs"/>
+          <w:rtl/>
+          <w:lang w:bidi="fa-IR"/>
+        </w:rPr>
+        <w:t>در این بخش کاربر از بین جداولی که در بخش مدیریتی، تعریف شده</w:t>
+      </w:r>
+      <w:r>
+        <w:rPr>
+          <w:rFonts w:hint="cs"/>
+          <w:rtl/>
+          <w:lang w:bidi="fa-IR"/>
+        </w:rPr>
+        <w:softHyphen/>
+        <w:t>اند، جدول موردنظر خود را انتخاب می</w:t>
+      </w:r>
+      <w:r>
+        <w:rPr>
+          <w:rFonts w:hint="cs"/>
+          <w:rtl/>
+          <w:lang w:bidi="fa-IR"/>
+        </w:rPr>
+        <w:softHyphen/>
+        <w:t xml:space="preserve">کند. </w:t>
+      </w:r>
+      <w:r>
+        <w:rPr>
+          <w:rFonts w:hint="cs"/>
+          <w:rtl/>
+          <w:lang w:bidi="fa-IR"/>
+        </w:rPr>
+        <w:t>از آن</w:t>
+      </w:r>
+      <w:r>
+        <w:rPr>
+          <w:rFonts w:hint="cs"/>
+          <w:rtl/>
+          <w:lang w:bidi="fa-IR"/>
+        </w:rPr>
+        <w:softHyphen/>
+        <w:t>جایی که سامانه از پایگاه داده</w:t>
+      </w:r>
+      <w:r>
+        <w:rPr>
+          <w:rFonts w:hint="cs"/>
+          <w:rtl/>
+          <w:lang w:bidi="fa-IR"/>
+        </w:rPr>
+        <w:softHyphen/>
+        <w:t>های مختلف پشتیبانی می</w:t>
+      </w:r>
+      <w:r>
+        <w:rPr>
+          <w:rFonts w:hint="cs"/>
+          <w:rtl/>
+          <w:lang w:bidi="fa-IR"/>
+        </w:rPr>
+        <w:softHyphen/>
+        <w:t>کند، در هنگام انتخاب جداول باید مطمئن شد که جدول</w:t>
+      </w:r>
+      <w:r>
+        <w:rPr>
+          <w:rFonts w:hint="cs"/>
+          <w:rtl/>
+          <w:lang w:bidi="fa-IR"/>
+        </w:rPr>
+        <w:softHyphen/>
+        <w:t>هایی که کاربر انتخاب می</w:t>
+      </w:r>
+      <w:r>
+        <w:rPr>
+          <w:rFonts w:hint="cs"/>
+          <w:rtl/>
+          <w:lang w:bidi="fa-IR"/>
+        </w:rPr>
+        <w:softHyphen/>
+        <w:t>کند، همه از یک پایگاه داده باشند. برای این کار باید پس از انتخاب اولین جدول، لیست جدول</w:t>
+      </w:r>
+      <w:r>
+        <w:rPr>
+          <w:rFonts w:hint="cs"/>
+          <w:rtl/>
+          <w:lang w:bidi="fa-IR"/>
+        </w:rPr>
+        <w:softHyphen/>
+        <w:t>ها برای انتخاب</w:t>
+      </w:r>
+      <w:r>
+        <w:rPr>
+          <w:rFonts w:hint="cs"/>
+          <w:rtl/>
+          <w:lang w:bidi="fa-IR"/>
+        </w:rPr>
+        <w:softHyphen/>
+        <w:t>های بعدی فیلتر شوند و فقط جداول تعریف شده از پایگاه داده</w:t>
+      </w:r>
+      <w:r>
+        <w:rPr>
+          <w:rFonts w:hint="cs"/>
+          <w:rtl/>
+          <w:lang w:bidi="fa-IR"/>
+        </w:rPr>
+        <w:softHyphen/>
+        <w:t>ی جدول اول دیده شوند.</w:t>
+      </w:r>
+    </w:p>
+    <w:p>
+      <w:pPr>
+        <w:rPr>
+          <w:rtl/>
+          <w:lang w:bidi="fa-IR"/>
+        </w:rPr>
+      </w:pPr>
+      <w:r>
+        <w:rPr>
+          <w:rFonts w:hint="cs"/>
+          <w:rtl/>
+          <w:lang w:bidi="fa-IR"/>
+        </w:rPr>
+        <w:t xml:space="preserve">در </w:t>
+      </w:r>
+      <w:r>
+        <w:rPr>
+          <w:rFonts w:hint="cs"/>
+          <w:rtl/>
+          <w:lang w:bidi="fa-IR"/>
+        </w:rPr>
+        <w:t xml:space="preserve">نهایت پس از انتخاب هر جدول، باید مشخص شود که این جدول با جداول قبل از خودش </w:t>
+      </w:r>
+      <w:r>
+        <w:rPr>
+          <w:lang w:bidi="fa-IR"/>
+        </w:rPr>
+        <w:t>AND</w:t>
+      </w:r>
+      <w:r>
+        <w:rPr>
+          <w:rFonts w:hint="cs"/>
+          <w:rtl/>
+          <w:lang w:bidi="fa-IR"/>
+        </w:rPr>
+        <w:t xml:space="preserve"> می</w:t>
+      </w:r>
+      <w:r>
+        <w:rPr>
+          <w:rFonts w:hint="cs"/>
+          <w:rtl/>
+          <w:lang w:bidi="fa-IR"/>
+        </w:rPr>
+        <w:softHyphen/>
+        <w:t xml:space="preserve">شود یا </w:t>
+      </w:r>
+      <w:r>
+        <w:rPr>
+          <w:lang w:bidi="fa-IR"/>
+        </w:rPr>
+        <w:t>OR</w:t>
+      </w:r>
+      <w:r>
+        <w:rPr>
+          <w:rFonts w:hint="cs"/>
+          <w:rtl/>
+          <w:lang w:bidi="fa-IR"/>
+        </w:rPr>
+        <w:t>.</w:t>
+      </w:r>
+      <w:r>
+        <w:rPr>
+          <w:rFonts w:hint="cs"/>
+          <w:rtl/>
+          <w:lang w:bidi="fa-IR"/>
+        </w:rPr>
+        <w:t xml:space="preserve"> منظور از </w:t>
+      </w:r>
+      <w:r>
+        <w:rPr>
+          <w:lang w:bidi="fa-IR"/>
+        </w:rPr>
+        <w:t>AND</w:t>
+      </w:r>
+      <w:r>
+        <w:rPr>
+          <w:rFonts w:hint="cs"/>
+          <w:rtl/>
+          <w:lang w:bidi="fa-IR"/>
+        </w:rPr>
+        <w:t xml:space="preserve"> کردن دو جدول این است که نتیجه</w:t>
+      </w:r>
+      <w:r>
+        <w:rPr>
+          <w:rFonts w:hint="cs"/>
+          <w:rtl/>
+          <w:lang w:bidi="fa-IR"/>
+        </w:rPr>
+        <w:softHyphen/>
+        <w:t>ی ارتباط دو جدول شامل سطرهایی از داده است که در هر دو جدول مشترک هستند (به وسیله</w:t>
+      </w:r>
+      <w:r>
+        <w:rPr>
+          <w:rFonts w:hint="cs"/>
+          <w:rtl/>
+          <w:lang w:bidi="fa-IR"/>
+        </w:rPr>
+        <w:softHyphen/>
+        <w:t xml:space="preserve">ی کلید مشخص شده) و در مقابل </w:t>
+      </w:r>
+      <w:r>
+        <w:rPr>
+          <w:lang w:bidi="fa-IR"/>
+        </w:rPr>
+        <w:t>OR</w:t>
+      </w:r>
+      <w:r>
+        <w:rPr>
+          <w:rFonts w:hint="cs"/>
+          <w:rtl/>
+          <w:lang w:bidi="fa-IR"/>
+        </w:rPr>
+        <w:t xml:space="preserve"> کردن دو جدول به این معناست که داده</w:t>
+      </w:r>
+      <w:r>
+        <w:rPr>
+          <w:rFonts w:hint="cs"/>
+          <w:rtl/>
+          <w:lang w:bidi="fa-IR"/>
+        </w:rPr>
+        <w:softHyphen/>
+        <w:t>هایی که در جدول اول وجود دارند ولی در جدول دوم معادلی ندارند، نیز در داده</w:t>
+      </w:r>
+      <w:r>
+        <w:rPr>
+          <w:rFonts w:hint="cs"/>
+          <w:rtl/>
+          <w:lang w:bidi="fa-IR"/>
+        </w:rPr>
+        <w:softHyphen/>
+        <w:t xml:space="preserve">های نهایی خواهند آمد. </w:t>
+      </w:r>
+    </w:p>
+    <w:p>
+      <w:pPr>
+        <w:pStyle w:val="Heading2"/>
+        <w:rPr>
+          <w:rtl/>
+          <w:lang w:bidi="fa-IR"/>
+        </w:rPr>
+      </w:pPr>
+      <w:r>
+        <w:rPr>
+          <w:rFonts w:hint="cs"/>
+          <w:rtl/>
+          <w:lang w:bidi="fa-IR"/>
+        </w:rPr>
+        <w:t>تعریف ستون</w:t>
+      </w:r>
+      <w:r>
+        <w:rPr>
+          <w:rFonts w:hint="cs"/>
+          <w:rtl/>
+          <w:lang w:bidi="fa-IR"/>
+        </w:rPr>
+        <w:softHyphen/>
+      </w:r>
+      <w:r>
+        <w:rPr>
+          <w:rFonts w:hint="cs"/>
+          <w:rtl/>
+          <w:lang w:bidi="fa-IR"/>
+        </w:rPr>
+        <w:softHyphen/>
+        <w:t>ها</w:t>
+      </w:r>
+    </w:p>
+    <w:p>
+      <w:pPr>
+        <w:rPr>
+          <w:rtl/>
+          <w:lang w:bidi="fa-IR"/>
+        </w:rPr>
+      </w:pPr>
+      <w:r>
+        <w:rPr>
+          <w:rFonts w:hint="cs"/>
+          <w:rtl/>
+          <w:lang w:bidi="fa-IR"/>
+        </w:rPr>
+        <w:t xml:space="preserve">در این بخش از گزارش، کاربر از بین فیلدهای </w:t>
+      </w:r>
+      <w:r>
+        <w:rPr>
+          <w:rFonts w:hint="cs"/>
+          <w:rtl/>
+          <w:lang w:bidi="fa-IR"/>
+        </w:rPr>
+        <w:t>جدول</w:t>
+      </w:r>
+      <w:r>
+        <w:rPr>
+          <w:rFonts w:hint="cs"/>
+          <w:rtl/>
+          <w:lang w:bidi="fa-IR"/>
+        </w:rPr>
+        <w:softHyphen/>
+        <w:t>هایی که در بخش قبلی انتخاب کرده است</w:t>
+      </w:r>
+      <w:r>
+        <w:rPr>
+          <w:rFonts w:hint="cs"/>
+          <w:rtl/>
+          <w:lang w:bidi="fa-IR"/>
+        </w:rPr>
+        <w:t>، ستون</w:t>
+      </w:r>
+      <w:r>
+        <w:rPr>
+          <w:rFonts w:hint="cs"/>
+          <w:rtl/>
+          <w:lang w:bidi="fa-IR"/>
+        </w:rPr>
+        <w:softHyphen/>
+        <w:t>هایی که باید در گزارش دیده شوند را انتخاب می</w:t>
+      </w:r>
+      <w:r>
+        <w:rPr>
+          <w:rFonts w:hint="cs"/>
+          <w:rtl/>
+          <w:lang w:bidi="fa-IR"/>
+        </w:rPr>
+        <w:softHyphen/>
+        <w:t>کند. در هنگام انتخاب ستون</w:t>
+      </w:r>
+      <w:r>
+        <w:rPr>
+          <w:rFonts w:hint="cs"/>
+          <w:rtl/>
+          <w:lang w:bidi="fa-IR"/>
+        </w:rPr>
+        <w:softHyphen/>
+        <w:t>ها می</w:t>
+      </w:r>
+      <w:r>
+        <w:rPr>
+          <w:rFonts w:hint="cs"/>
+          <w:rtl/>
+          <w:lang w:bidi="fa-IR"/>
+        </w:rPr>
+        <w:softHyphen/>
+        <w:t>توان هر یک از موارد زیر را مشخص کرد:</w:t>
+      </w:r>
+    </w:p>
+    <w:p>
+      <w:pPr>
+        <w:pStyle w:val="ListParagraph"/>
+        <w:numPr>
+          <w:ilvl w:val="0"/>
+          <w:numId w:val="8"/>
+        </w:numPr>
+        <w:rPr>
+          <w:lang w:bidi="fa-IR"/>
+        </w:rPr>
+      </w:pPr>
+      <w:r>
+        <w:rPr>
+          <w:rFonts w:hint="cs"/>
+          <w:rtl/>
+          <w:lang w:bidi="fa-IR"/>
+        </w:rPr>
+        <w:t>نوع</w:t>
+      </w:r>
+      <w:r>
+        <w:rPr>
+          <w:rStyle w:val="FootnoteReference"/>
+          <w:rtl/>
+          <w:lang w:bidi="fa-IR"/>
+        </w:rPr>
+        <w:footnoteReference w:id="3"/>
+      </w:r>
+      <w:r>
+        <w:rPr>
+          <w:rFonts w:hint="cs"/>
+          <w:rtl/>
+          <w:lang w:bidi="fa-IR"/>
+        </w:rPr>
+        <w:t>: نوع ستون به صورت پیش</w:t>
+      </w:r>
+      <w:r>
+        <w:rPr>
+          <w:rFonts w:hint="cs"/>
+          <w:rtl/>
+          <w:lang w:bidi="fa-IR"/>
+        </w:rPr>
+        <w:softHyphen/>
+        <w:t>فرض از نوعی که در بخش مدیریت و هنگام تعریف ستون</w:t>
+      </w:r>
+      <w:r>
+        <w:rPr>
+          <w:rFonts w:hint="cs"/>
+          <w:rtl/>
+          <w:lang w:bidi="fa-IR"/>
+        </w:rPr>
+        <w:softHyphen/>
+        <w:t>، تنظیم شده است، می</w:t>
+      </w:r>
+      <w:r>
+        <w:rPr>
+          <w:rFonts w:hint="cs"/>
+          <w:rtl/>
+          <w:lang w:bidi="fa-IR"/>
+        </w:rPr>
+        <w:softHyphen/>
+        <w:t>آید. در مورد ستون</w:t>
+      </w:r>
+      <w:r>
+        <w:rPr>
+          <w:rFonts w:hint="cs"/>
+          <w:rtl/>
+          <w:lang w:bidi="fa-IR"/>
+        </w:rPr>
+        <w:softHyphen/>
+        <w:t xml:space="preserve">هایی که از نوع </w:t>
+      </w:r>
+      <w:r>
+        <w:rPr>
+          <w:lang w:bidi="fa-IR"/>
+        </w:rPr>
+        <w:t>ENUM</w:t>
+      </w:r>
+      <w:r>
+        <w:rPr>
+          <w:rFonts w:hint="cs"/>
+          <w:rtl/>
+          <w:lang w:bidi="fa-IR"/>
+        </w:rPr>
+        <w:t xml:space="preserve"> هستند می</w:t>
+      </w:r>
+      <w:r>
+        <w:rPr>
+          <w:rFonts w:hint="cs"/>
+          <w:rtl/>
+          <w:lang w:bidi="fa-IR"/>
+        </w:rPr>
+        <w:softHyphen/>
+        <w:t>توان از بین انواع عددی، متنی و عدد/متن انتخاب کرد. در صورت انتخاب نوع عددی، کد موردنظر با هر داده نشان داده می</w:t>
+      </w:r>
+      <w:r>
+        <w:rPr>
+          <w:rFonts w:hint="cs"/>
+          <w:rtl/>
+          <w:lang w:bidi="fa-IR"/>
+        </w:rPr>
+        <w:softHyphen/>
+        <w:t>شود. نوع متن، اطلاعات متناظر شده با این کد را نشان می</w:t>
+      </w:r>
+      <w:r>
+        <w:rPr>
+          <w:rFonts w:hint="cs"/>
+          <w:rtl/>
+          <w:lang w:bidi="fa-IR"/>
+        </w:rPr>
+        <w:softHyphen/>
+        <w:t>دهد و نوع عدد/متن ترکیب هر دو را.</w:t>
+      </w:r>
+    </w:p>
+    <w:p>
+      <w:pPr>
+        <w:pStyle w:val="ListParagraph"/>
+        <w:numPr>
+          <w:ilvl w:val="0"/>
+          <w:numId w:val="8"/>
+        </w:numPr>
+        <w:rPr>
+          <w:lang w:bidi="fa-IR"/>
+        </w:rPr>
+      </w:pPr>
+      <w:r>
+        <w:rPr>
+          <w:rFonts w:hint="cs"/>
+          <w:rtl/>
+          <w:lang w:bidi="fa-IR"/>
+        </w:rPr>
+        <w:lastRenderedPageBreak/>
+        <w:t>ترتیب مرتب</w:t>
+      </w:r>
+      <w:r>
+        <w:rPr>
+          <w:rFonts w:hint="cs"/>
+          <w:rtl/>
+          <w:lang w:bidi="fa-IR"/>
+        </w:rPr>
+        <w:softHyphen/>
+        <w:t>سازی</w:t>
+      </w:r>
+      <w:r>
+        <w:rPr>
+          <w:rStyle w:val="FootnoteReference"/>
+          <w:rtl/>
+          <w:lang w:bidi="fa-IR"/>
+        </w:rPr>
+        <w:footnoteReference w:id="4"/>
+      </w:r>
+      <w:r>
+        <w:rPr>
+          <w:rFonts w:hint="cs"/>
+          <w:rtl/>
+          <w:lang w:bidi="fa-IR"/>
+        </w:rPr>
+        <w:t>: از آن</w:t>
+      </w:r>
+      <w:r>
+        <w:rPr>
+          <w:rFonts w:hint="cs"/>
+          <w:rtl/>
+          <w:lang w:bidi="fa-IR"/>
+        </w:rPr>
+        <w:softHyphen/>
+        <w:t>جایی که مرتب</w:t>
+      </w:r>
+      <w:r>
+        <w:rPr>
+          <w:rFonts w:hint="cs"/>
+          <w:rtl/>
+          <w:lang w:bidi="fa-IR"/>
+        </w:rPr>
+        <w:softHyphen/>
+        <w:t>سازی ممکن است بر اساس بیش از یک ستون باشد، باید مشخص کرد که این داده</w:t>
+      </w:r>
+      <w:r>
+        <w:rPr>
+          <w:rFonts w:hint="cs"/>
+          <w:rtl/>
+          <w:lang w:bidi="fa-IR"/>
+        </w:rPr>
+        <w:softHyphen/>
+        <w:t>ها به ترتیب بر اساس کدام ستون</w:t>
+      </w:r>
+      <w:r>
+        <w:rPr>
+          <w:rFonts w:hint="cs"/>
+          <w:rtl/>
+          <w:lang w:bidi="fa-IR"/>
+        </w:rPr>
+        <w:softHyphen/>
+        <w:t>ها مرتب می</w:t>
+      </w:r>
+      <w:r>
+        <w:rPr>
+          <w:rFonts w:hint="cs"/>
+          <w:rtl/>
+          <w:lang w:bidi="fa-IR"/>
+        </w:rPr>
+        <w:softHyphen/>
+        <w:t>شوند.</w:t>
+      </w:r>
+    </w:p>
+    <w:p>
+      <w:pPr>
+        <w:pStyle w:val="ListParagraph"/>
+        <w:numPr>
+          <w:ilvl w:val="0"/>
+          <w:numId w:val="8"/>
+        </w:numPr>
+        <w:rPr>
+          <w:lang w:bidi="fa-IR"/>
+        </w:rPr>
+      </w:pPr>
+      <w:r>
+        <w:rPr>
+          <w:rFonts w:hint="cs"/>
+          <w:rtl/>
+          <w:lang w:bidi="fa-IR"/>
+        </w:rPr>
+        <w:t>نوع مرتب</w:t>
+      </w:r>
+      <w:r>
+        <w:rPr>
+          <w:rFonts w:hint="cs"/>
+          <w:rtl/>
+          <w:lang w:bidi="fa-IR"/>
+        </w:rPr>
+        <w:softHyphen/>
+        <w:t>سازی: که یا صعودی و یا نزولی خواهد بود.</w:t>
+      </w:r>
+    </w:p>
+    <w:p>
+      <w:pPr>
+        <w:pStyle w:val="ListParagraph"/>
+        <w:numPr>
+          <w:ilvl w:val="0"/>
+          <w:numId w:val="8"/>
+        </w:numPr>
+        <w:rPr>
+          <w:lang w:bidi="fa-IR"/>
+        </w:rPr>
+      </w:pPr>
+      <w:r>
+        <w:rPr>
+          <w:rFonts w:hint="cs"/>
+          <w:rtl/>
+          <w:lang w:bidi="fa-IR"/>
+        </w:rPr>
+        <w:t>سطح دسته</w:t>
+      </w:r>
+      <w:r>
+        <w:rPr>
+          <w:rFonts w:hint="cs"/>
+          <w:rtl/>
+          <w:lang w:bidi="fa-IR"/>
+        </w:rPr>
+        <w:softHyphen/>
+        <w:t>بندی</w:t>
+      </w:r>
+      <w:r>
+        <w:rPr>
+          <w:rStyle w:val="FootnoteReference"/>
+          <w:rtl/>
+          <w:lang w:bidi="fa-IR"/>
+        </w:rPr>
+        <w:footnoteReference w:id="5"/>
+      </w:r>
+      <w:r>
+        <w:rPr>
+          <w:rFonts w:hint="cs"/>
+          <w:rtl/>
+          <w:lang w:bidi="fa-IR"/>
+        </w:rPr>
+        <w:t>: اگر بخواهیم داده</w:t>
+      </w:r>
+      <w:r>
+        <w:rPr>
+          <w:rFonts w:hint="cs"/>
+          <w:rtl/>
+          <w:lang w:bidi="fa-IR"/>
+        </w:rPr>
+        <w:softHyphen/>
+        <w:t>های گزارش را بر حسب ستون خاصی دسته</w:t>
+      </w:r>
+      <w:r>
+        <w:rPr>
+          <w:rFonts w:hint="cs"/>
+          <w:rtl/>
+          <w:lang w:bidi="fa-IR"/>
+        </w:rPr>
+        <w:softHyphen/>
+        <w:t>بندی کنیم باید سطح دسته</w:t>
+      </w:r>
+      <w:r>
+        <w:rPr>
+          <w:rFonts w:hint="cs"/>
+          <w:rtl/>
+          <w:lang w:bidi="fa-IR"/>
+        </w:rPr>
+        <w:softHyphen/>
+        <w:t>بندی آن را مشخص کنیم. از آن</w:t>
+      </w:r>
+      <w:r>
+        <w:rPr>
+          <w:rFonts w:hint="cs"/>
+          <w:rtl/>
+          <w:lang w:bidi="fa-IR"/>
+        </w:rPr>
+        <w:softHyphen/>
+        <w:t>جایی که ممکن است دسته</w:t>
+      </w:r>
+      <w:r>
+        <w:rPr>
+          <w:rFonts w:hint="cs"/>
+          <w:rtl/>
+          <w:lang w:bidi="fa-IR"/>
+        </w:rPr>
+        <w:softHyphen/>
+        <w:t>بندی نیز بر اساس بیش از یک ستون باشد، با تعیین اعداد مختلف، ترتیب تاثیر دسته</w:t>
+      </w:r>
+      <w:r>
+        <w:rPr>
+          <w:rFonts w:hint="cs"/>
+          <w:rtl/>
+          <w:lang w:bidi="fa-IR"/>
+        </w:rPr>
+        <w:softHyphen/>
+        <w:t>بندی</w:t>
+      </w:r>
+      <w:r>
+        <w:rPr>
+          <w:rFonts w:hint="cs"/>
+          <w:rtl/>
+          <w:lang w:bidi="fa-IR"/>
+        </w:rPr>
+        <w:softHyphen/>
+        <w:t>ها مشخص می</w:t>
+      </w:r>
+      <w:r>
+        <w:rPr>
+          <w:rFonts w:hint="cs"/>
+          <w:rtl/>
+          <w:lang w:bidi="fa-IR"/>
+        </w:rPr>
+        <w:softHyphen/>
+        <w:t>شوند.</w:t>
+      </w:r>
+    </w:p>
+    <w:p>
+      <w:pPr>
+        <w:pStyle w:val="ListParagraph"/>
+        <w:numPr>
+          <w:ilvl w:val="0"/>
+          <w:numId w:val="8"/>
+        </w:numPr>
+        <w:rPr>
+          <w:lang w:bidi="fa-IR"/>
+        </w:rPr>
+      </w:pPr>
+      <w:r>
+        <w:rPr>
+          <w:rFonts w:hint="cs"/>
+          <w:rtl/>
+          <w:lang w:bidi="fa-IR"/>
+        </w:rPr>
+        <w:t>عرض ستون: عرض تمام ستون</w:t>
+      </w:r>
+      <w:r>
+        <w:rPr>
+          <w:rFonts w:hint="cs"/>
+          <w:rtl/>
+          <w:lang w:bidi="fa-IR"/>
+        </w:rPr>
+        <w:softHyphen/>
+        <w:t>ها یک مقدار پیش فرض یکسان دارند که قابل تغییر توسط کاربر خواهند بود. این ویژگی تنها در بخش نمایش تعاملی گزارش استفاده می</w:t>
+      </w:r>
+      <w:r>
+        <w:rPr>
+          <w:rFonts w:hint="cs"/>
+          <w:rtl/>
+          <w:lang w:bidi="fa-IR"/>
+        </w:rPr>
+        <w:softHyphen/>
+        <w:t>شود و از آن</w:t>
+      </w:r>
+      <w:r>
+        <w:rPr>
+          <w:rFonts w:hint="cs"/>
+          <w:rtl/>
+          <w:lang w:bidi="fa-IR"/>
+        </w:rPr>
+        <w:softHyphen/>
+        <w:t>جایی که عرض کل صفحه در این نمایش یکسان است، از اعداد وارد شده در این</w:t>
+      </w:r>
+      <w:r>
+        <w:rPr>
+          <w:rFonts w:hint="cs"/>
+          <w:rtl/>
+          <w:lang w:bidi="fa-IR"/>
+        </w:rPr>
+        <w:softHyphen/>
+        <w:t>جا برای تنظیم نسبت عرض ستون</w:t>
+      </w:r>
+      <w:r>
+        <w:rPr>
+          <w:rFonts w:hint="cs"/>
+          <w:rtl/>
+          <w:lang w:bidi="fa-IR"/>
+        </w:rPr>
+        <w:softHyphen/>
+        <w:t>ها استفاده می</w:t>
+      </w:r>
+      <w:r>
+        <w:rPr>
+          <w:rFonts w:hint="cs"/>
+          <w:rtl/>
+          <w:lang w:bidi="fa-IR"/>
+        </w:rPr>
+        <w:softHyphen/>
+        <w:t>شود نه خود اندازه</w:t>
+      </w:r>
+      <w:r>
+        <w:rPr>
+          <w:rFonts w:hint="cs"/>
+          <w:rtl/>
+          <w:lang w:bidi="fa-IR"/>
+        </w:rPr>
+        <w:softHyphen/>
+        <w:t>ی ستون.</w:t>
+      </w:r>
+    </w:p>
+    <w:p>
+      <w:pPr>
+        <w:rPr>
+          <w:rtl/>
+          <w:lang w:bidi="fa-IR"/>
+        </w:rPr>
+      </w:pPr>
+      <w:r>
+        <w:rPr>
+          <w:rFonts w:hint="cs"/>
+          <w:rtl/>
+          <w:lang w:bidi="fa-IR"/>
+        </w:rPr>
+        <w:t xml:space="preserve"> با انتخاب هر فیلد از جداول، کاربر باید نام سرستون منتاظر در جدول نهایی را نیز تعیین کند. به صورت پیش</w:t>
+      </w:r>
+      <w:r>
+        <w:rPr>
+          <w:rFonts w:hint="cs"/>
+          <w:rtl/>
+          <w:lang w:bidi="fa-IR"/>
+        </w:rPr>
+        <w:softHyphen/>
+        <w:t>فرض نام سرستون، همان نام فیلد جدول است. به بیان بهتر، کاربر می</w:t>
+      </w:r>
+      <w:r>
+        <w:rPr>
+          <w:rFonts w:hint="cs"/>
+          <w:rtl/>
+          <w:lang w:bidi="fa-IR"/>
+        </w:rPr>
+        <w:softHyphen/>
+        <w:t>تواند در صورت تمایل نام دیگری به جز نام تعریف شده در بخش مدیریت، به هر ستون بدهد.</w:t>
+      </w:r>
+    </w:p>
+    <w:p>
+      <w:pPr>
+        <w:rPr>
+          <w:vertAlign w:val="subscript"/>
+          <w:lang w:bidi="fa-IR"/>
+        </w:rPr>
+      </w:pPr>
+      <w:r>
+        <w:rPr>
+          <w:rFonts w:hint="cs"/>
+          <w:rtl/>
+          <w:lang w:bidi="fa-IR"/>
+        </w:rPr>
+        <w:t>هم</w:t>
+      </w:r>
+      <w:r>
+        <w:rPr>
+          <w:rFonts w:hint="cs"/>
+          <w:rtl/>
+          <w:lang w:bidi="fa-IR"/>
+        </w:rPr>
+        <w:softHyphen/>
+        <w:t>چنین امکان تعریف ستون</w:t>
+      </w:r>
+      <w:r>
+        <w:rPr>
+          <w:rFonts w:hint="cs"/>
+          <w:rtl/>
+          <w:lang w:bidi="fa-IR"/>
+        </w:rPr>
+        <w:softHyphen/>
+        <w:t>های دلخواه</w:t>
+      </w:r>
+      <w:r>
+        <w:rPr>
+          <w:rStyle w:val="FootnoteReference"/>
+          <w:rtl/>
+          <w:lang w:bidi="fa-IR"/>
+        </w:rPr>
+        <w:footnoteReference w:id="6"/>
+      </w:r>
+      <w:r>
+        <w:rPr>
+          <w:rFonts w:hint="cs"/>
+          <w:rtl/>
+          <w:lang w:bidi="fa-IR"/>
+        </w:rPr>
+        <w:t xml:space="preserve"> کاربر وجود دارد. در این ستون</w:t>
+      </w:r>
+      <w:r>
+        <w:rPr>
+          <w:rFonts w:hint="cs"/>
+          <w:rtl/>
+          <w:lang w:bidi="fa-IR"/>
+        </w:rPr>
+        <w:softHyphen/>
+        <w:t>ها می</w:t>
+      </w:r>
+      <w:r>
+        <w:rPr>
+          <w:rFonts w:hint="cs"/>
+          <w:rtl/>
+          <w:lang w:bidi="fa-IR"/>
+        </w:rPr>
+        <w:softHyphen/>
+        <w:t>توان فرمولی بر حسب فیلدهای موجود نوشت و در خروجی نهایی مقدار این فرمول را مشاهده کرد. برای نگارش این فرمول، یک صفحه</w:t>
+      </w:r>
+      <w:r>
+        <w:rPr>
+          <w:rFonts w:hint="cs"/>
+          <w:rtl/>
+          <w:lang w:bidi="fa-IR"/>
+        </w:rPr>
+        <w:softHyphen/>
+        <w:t>ی فرمول</w:t>
+      </w:r>
+      <w:r>
+        <w:rPr>
+          <w:rFonts w:hint="cs"/>
+          <w:rtl/>
+          <w:lang w:bidi="fa-IR"/>
+        </w:rPr>
+        <w:softHyphen/>
+        <w:t>ساز نمایش داده می</w:t>
+      </w:r>
+      <w:r>
+        <w:rPr>
+          <w:rFonts w:hint="cs"/>
+          <w:rtl/>
+          <w:lang w:bidi="fa-IR"/>
+        </w:rPr>
+        <w:softHyphen/>
+        <w:t>شود که عملگرهای ریاضی و  انواع مرسوم توابع محاسباتی و شرطی را خواهد داشت.</w:t>
+      </w:r>
+    </w:p>
+    <w:p>
+      <w:pPr>
+        <w:pStyle w:val="Heading2"/>
+        <w:rPr>
+          <w:rtl/>
+          <w:lang w:bidi="fa-IR"/>
+        </w:rPr>
+      </w:pPr>
+      <w:r>
+        <w:rPr>
+          <w:rFonts w:hint="cs"/>
+          <w:rtl/>
+          <w:lang w:bidi="fa-IR"/>
+        </w:rPr>
+        <w:t>تعریف شرط</w:t>
+      </w:r>
+      <w:r>
+        <w:rPr>
+          <w:rFonts w:hint="cs"/>
+          <w:rtl/>
+          <w:lang w:bidi="fa-IR"/>
+        </w:rPr>
+        <w:softHyphen/>
+        <w:t>ها</w:t>
+      </w:r>
+    </w:p>
+    <w:p>
+      <w:pPr>
+        <w:rPr>
+          <w:rtl/>
+          <w:lang w:bidi="fa-IR"/>
+        </w:rPr>
+      </w:pPr>
+      <w:r>
+        <w:rPr>
+          <w:rFonts w:hint="cs"/>
+          <w:rtl/>
+          <w:lang w:bidi="fa-IR"/>
+        </w:rPr>
+        <w:t>در این قسمت، امکان تعریف شرط بر روی اقلام داده</w:t>
+      </w:r>
+      <w:r>
+        <w:rPr>
+          <w:rFonts w:hint="cs"/>
+          <w:rtl/>
+          <w:lang w:bidi="fa-IR"/>
+        </w:rPr>
+        <w:softHyphen/>
+        <w:t>ای انتخاب شده فراهم می</w:t>
+      </w:r>
+      <w:r>
+        <w:rPr>
+          <w:rFonts w:hint="cs"/>
+          <w:rtl/>
+          <w:lang w:bidi="fa-IR"/>
+        </w:rPr>
+        <w:softHyphen/>
+        <w:t>شود. بخش شرط</w:t>
+      </w:r>
+      <w:r>
+        <w:rPr>
+          <w:rFonts w:hint="cs"/>
+          <w:rtl/>
+          <w:lang w:bidi="fa-IR"/>
+        </w:rPr>
+        <w:softHyphen/>
+        <w:t>ها به صورت یک جدول است که در هر سطر جدول، یک شرط تعریف می</w:t>
+      </w:r>
+      <w:r>
+        <w:rPr>
+          <w:rFonts w:hint="cs"/>
+          <w:rtl/>
+          <w:lang w:bidi="fa-IR"/>
+        </w:rPr>
+        <w:softHyphen/>
+        <w:t xml:space="preserve">شود. </w:t>
+      </w:r>
+      <w:r>
+        <w:rPr>
+          <w:rFonts w:hint="cs"/>
+          <w:rtl/>
+          <w:lang w:bidi="fa-IR"/>
+        </w:rPr>
+        <w:t>اگر کاربر در بخش پیش،</w:t>
+      </w:r>
+      <w:r>
+        <w:rPr>
+          <w:rFonts w:hint="cs"/>
+          <w:rtl/>
+          <w:lang w:bidi="fa-IR"/>
+        </w:rPr>
+        <w:t xml:space="preserve"> بیش از </w:t>
+      </w:r>
+      <w:r>
+        <w:rPr>
+          <w:rFonts w:hint="cs"/>
+          <w:rtl/>
+          <w:lang w:bidi="fa-IR"/>
+        </w:rPr>
+        <w:lastRenderedPageBreak/>
+        <w:t>یک جدول</w:t>
+      </w:r>
+      <w:r>
+        <w:rPr>
+          <w:rFonts w:hint="cs"/>
+          <w:rtl/>
+          <w:lang w:bidi="fa-IR"/>
+        </w:rPr>
+        <w:t xml:space="preserve"> اطلاعاتی</w:t>
+      </w:r>
+      <w:r>
+        <w:rPr>
+          <w:rFonts w:hint="cs"/>
+          <w:rtl/>
+          <w:lang w:bidi="fa-IR"/>
+        </w:rPr>
+        <w:t xml:space="preserve"> را انتخاب کرده </w:t>
+      </w:r>
+      <w:r>
+        <w:rPr>
+          <w:rFonts w:hint="cs"/>
+          <w:rtl/>
+          <w:lang w:bidi="fa-IR"/>
+        </w:rPr>
+        <w:t>باشد</w:t>
+      </w:r>
+      <w:r>
+        <w:rPr>
+          <w:rFonts w:hint="cs"/>
+          <w:rtl/>
+          <w:lang w:bidi="fa-IR"/>
+        </w:rPr>
+        <w:t>، باید شرط یا شروط مربوط به نحوه</w:t>
+      </w:r>
+      <w:r>
+        <w:rPr>
+          <w:rFonts w:hint="cs"/>
+          <w:rtl/>
+          <w:lang w:bidi="fa-IR"/>
+        </w:rPr>
+        <w:softHyphen/>
+        <w:t>ی اتصال دو جدول (از طریق چه فیلد یا فیلدهای</w:t>
+      </w:r>
+      <w:r>
+        <w:rPr>
+          <w:rFonts w:hint="cs"/>
+          <w:rtl/>
+          <w:lang w:bidi="fa-IR"/>
+        </w:rPr>
+        <w:t xml:space="preserve"> کلید</w:t>
+      </w:r>
+      <w:r>
+        <w:rPr>
+          <w:rFonts w:hint="cs"/>
+          <w:rtl/>
+          <w:lang w:bidi="fa-IR"/>
+        </w:rPr>
+        <w:t xml:space="preserve">) را نیز در این بخش وارد کند. </w:t>
+      </w:r>
+      <w:commentRangeStart w:id="1"/>
+      <w:r>
+        <w:rPr>
+          <w:rFonts w:hint="cs"/>
+          <w:rtl/>
+          <w:lang w:bidi="fa-IR"/>
+        </w:rPr>
+        <w:t>در آینده باید در این بخش چک شود که آیا به ازای تمام جداول تعریف شده، شرط مناسبی نیز ایجاد شده است؟ و در صورتی که شرطی کم بود، اخطار مناسب به کاربر داده شود.</w:t>
+      </w:r>
+      <w:commentRangeEnd w:id="1"/>
       <w:r>
         <w:rPr>
           <w:rStyle w:val="CommentReference"/>
-        </w:rPr>
-        <w:commentReference w:id="0"/>
-      </w:r>
-      <w:r>
-        <w:rPr>
-          <w:rFonts w:hint="cs"/>
-          <w:rtl/>
-          <w:lang w:bidi="fa-IR"/>
-        </w:rPr>
-        <w:t>را وارد می</w:t>
-      </w:r>
-      <w:r>
-        <w:rPr>
-          <w:rFonts w:hint="cs"/>
-          <w:rtl/>
-          <w:lang w:bidi="fa-IR"/>
-        </w:rPr>
-        <w:softHyphen/>
-        <w:t>کند. این اقلام، اطلاعات اصلی شناسایی گزارش</w:t>
-      </w:r>
-      <w:r>
-        <w:rPr>
-          <w:rFonts w:hint="cs"/>
-          <w:rtl/>
-          <w:lang w:bidi="fa-IR"/>
-        </w:rPr>
-        <w:softHyphen/>
-        <w:t>ها هستند که در کاربر می</w:t>
-      </w:r>
-      <w:r>
-        <w:rPr>
-          <w:rFonts w:hint="cs"/>
-          <w:rtl/>
-          <w:lang w:bidi="fa-IR"/>
-        </w:rPr>
-        <w:softHyphen/>
-        <w:t>تواند در صفحه</w:t>
-      </w:r>
-      <w:r>
-        <w:rPr>
-          <w:rFonts w:hint="cs"/>
-          <w:rtl/>
-          <w:lang w:bidi="fa-IR"/>
-        </w:rPr>
-        <w:softHyphen/>
-        <w:t>ی مشاهده</w:t>
-      </w:r>
-      <w:r>
-        <w:rPr>
-          <w:rFonts w:hint="cs"/>
-          <w:rtl/>
-          <w:lang w:bidi="fa-IR"/>
-        </w:rPr>
-        <w:softHyphen/>
-        <w:t>ی گزارش</w:t>
-      </w:r>
-      <w:r>
-        <w:rPr>
-          <w:rFonts w:hint="cs"/>
-          <w:rtl/>
-          <w:lang w:bidi="fa-IR"/>
-        </w:rPr>
-        <w:softHyphen/>
-        <w:t>ها، به وسیله</w:t>
-      </w:r>
-      <w:r>
-        <w:rPr>
-          <w:rFonts w:hint="cs"/>
-          <w:rtl/>
-          <w:lang w:bidi="fa-IR"/>
-        </w:rPr>
-        <w:softHyphen/>
-        <w:t>ی کد یا نام گزارش، جستجو کند.</w:t>
-      </w:r>
-    </w:p>
-    <w:p>
-      <w:pPr>
-        <w:pStyle w:val="Heading2"/>
-        <w:rPr>
-          <w:rtl/>
-          <w:lang w:bidi="fa-IR"/>
-        </w:rPr>
-      </w:pPr>
-      <w:r>
-        <w:rPr>
-          <w:rFonts w:hint="cs"/>
-          <w:rtl/>
-          <w:lang w:bidi="fa-IR"/>
-        </w:rPr>
-        <w:lastRenderedPageBreak/>
-        <w:t>انتخاب جداول و ستون</w:t>
-      </w:r>
-      <w:r>
-        <w:rPr>
-          <w:rFonts w:hint="cs"/>
-          <w:rtl/>
-          <w:lang w:bidi="fa-IR"/>
-        </w:rPr>
-        <w:softHyphen/>
-        <w:t>ها</w:t>
-      </w:r>
-    </w:p>
-    <w:p>
-      <w:pPr>
-        <w:spacing w:before="240"/>
-        <w:rPr>
-          <w:rtl/>
-          <w:lang w:bidi="fa-IR"/>
-        </w:rPr>
-      </w:pPr>
-      <w:r>
-        <w:rPr>
-          <w:rFonts w:hint="cs"/>
-          <w:rtl/>
-          <w:lang w:bidi="fa-IR"/>
-        </w:rPr>
-        <w:t>در این بخش کاربر از بین جداولی که در بخش مدیریتی، تعریف شده</w:t>
-      </w:r>
-      <w:r>
-        <w:rPr>
-          <w:rFonts w:hint="cs"/>
-          <w:rtl/>
-          <w:lang w:bidi="fa-IR"/>
-        </w:rPr>
-        <w:softHyphen/>
-        <w:t>اند، جدول موردنظر خود را انتخاب می</w:t>
-      </w:r>
-      <w:r>
-        <w:rPr>
-          <w:rFonts w:hint="cs"/>
-          <w:rtl/>
-          <w:lang w:bidi="fa-IR"/>
-        </w:rPr>
-        <w:softHyphen/>
-        <w:t xml:space="preserve">کند. </w:t>
-      </w:r>
-      <w:r>
-        <w:rPr>
-          <w:rFonts w:hint="cs"/>
-          <w:rtl/>
-          <w:lang w:bidi="fa-IR"/>
-        </w:rPr>
-        <w:t>با انتخاب هر جدول، باید از بین ستون</w:t>
-      </w:r>
-      <w:r>
-        <w:rPr>
-          <w:rFonts w:hint="cs"/>
-          <w:rtl/>
-          <w:lang w:bidi="fa-IR"/>
-        </w:rPr>
-        <w:softHyphen/>
-        <w:t>های تعریف شده برای آن جدول، ستون</w:t>
-      </w:r>
-      <w:r>
-        <w:rPr>
-          <w:rFonts w:hint="cs"/>
-          <w:rtl/>
-          <w:lang w:bidi="fa-IR"/>
-        </w:rPr>
-        <w:softHyphen/>
-        <w:t xml:space="preserve">های مدنظر انتخاب شوند. </w:t>
-      </w:r>
-      <w:commentRangeStart w:id="1"/>
-      <w:r>
-        <w:rPr>
-          <w:rFonts w:hint="cs"/>
-          <w:rtl/>
-          <w:lang w:bidi="fa-IR"/>
-        </w:rPr>
-        <w:t>نمایش جداول و ستون</w:t>
-      </w:r>
-      <w:r>
-        <w:rPr>
-          <w:rFonts w:hint="cs"/>
-          <w:rtl/>
-          <w:lang w:bidi="fa-IR"/>
-        </w:rPr>
-        <w:softHyphen/>
-        <w:t xml:space="preserve">های هر جدول به صورت درختی </w:t>
-      </w:r>
-      <w:r>
-        <w:rPr>
-          <w:rFonts w:hint="cs"/>
-          <w:rtl/>
-          <w:lang w:bidi="fa-IR"/>
-        </w:rPr>
-        <w:t>است</w:t>
-      </w:r>
-      <w:commentRangeEnd w:id="1"/>
-      <w:r>
-        <w:rPr>
-          <w:rStyle w:val="CommentReference"/>
           <w:rtl/>
         </w:rPr>
         <w:commentReference w:id="1"/>
       </w:r>
-      <w:r>
-        <w:rPr>
-          <w:rFonts w:hint="cs"/>
-          <w:rtl/>
-          <w:lang w:bidi="fa-IR"/>
-        </w:rPr>
-        <w:t>. به این صورت که با انتخاب یک جدول، ستون</w:t>
-      </w:r>
-      <w:r>
-        <w:rPr>
-          <w:rFonts w:hint="cs"/>
-          <w:rtl/>
-          <w:lang w:bidi="fa-IR"/>
-        </w:rPr>
-        <w:softHyphen/>
-        <w:t>های جدول زیر آن گسترده می</w:t>
-      </w:r>
-      <w:r>
-        <w:rPr>
-          <w:rFonts w:hint="cs"/>
-          <w:rtl/>
-          <w:lang w:bidi="fa-IR"/>
-        </w:rPr>
-        <w:softHyphen/>
-        <w:t>شوند و کاربر می</w:t>
-      </w:r>
-      <w:r>
-        <w:rPr>
-          <w:rFonts w:hint="cs"/>
-          <w:rtl/>
-          <w:lang w:bidi="fa-IR"/>
-        </w:rPr>
-        <w:softHyphen/>
-        <w:t>تواند با زدن تیک، جدول و ستون</w:t>
-      </w:r>
-      <w:r>
-        <w:rPr>
-          <w:rFonts w:hint="cs"/>
-          <w:rtl/>
-          <w:lang w:bidi="fa-IR"/>
-        </w:rPr>
-        <w:softHyphen/>
-        <w:t>های خود را انتخاب کند.</w:t>
-      </w:r>
-    </w:p>
-    <w:p>
-      <w:pPr>
-        <w:spacing w:before="240"/>
-        <w:rPr>
-          <w:rFonts w:cs="Times New Roman"/>
-          <w:rtl/>
-          <w:lang w:bidi="fa-IR"/>
-        </w:rPr>
-      </w:pPr>
-      <w:r>
-        <w:rPr>
-          <w:rFonts w:hint="cs"/>
-          <w:rtl/>
-          <w:lang w:bidi="fa-IR"/>
-        </w:rPr>
-        <w:t>از آن</w:t>
-      </w:r>
-      <w:r>
-        <w:rPr>
-          <w:rFonts w:hint="cs"/>
-          <w:rtl/>
-          <w:lang w:bidi="fa-IR"/>
-        </w:rPr>
-        <w:softHyphen/>
-        <w:t>جایی که سامانه از پایگاه داده</w:t>
-      </w:r>
-      <w:r>
-        <w:rPr>
-          <w:rFonts w:hint="cs"/>
-          <w:rtl/>
-          <w:lang w:bidi="fa-IR"/>
-        </w:rPr>
-        <w:softHyphen/>
-        <w:t>های مختلف پشتیبانی می</w:t>
-      </w:r>
-      <w:r>
-        <w:rPr>
-          <w:rFonts w:hint="cs"/>
-          <w:rtl/>
-          <w:lang w:bidi="fa-IR"/>
-        </w:rPr>
-        <w:softHyphen/>
-        <w:t>کند، در هنگام انتخاب جداول باید مطمئن شد که جدول</w:t>
-      </w:r>
-      <w:r>
-        <w:rPr>
-          <w:rFonts w:hint="cs"/>
-          <w:rtl/>
-          <w:lang w:bidi="fa-IR"/>
-        </w:rPr>
-        <w:softHyphen/>
-        <w:t>هایی که کاربر انتخاب می</w:t>
-      </w:r>
-      <w:r>
-        <w:rPr>
-          <w:rFonts w:hint="cs"/>
-          <w:rtl/>
-          <w:lang w:bidi="fa-IR"/>
-        </w:rPr>
-        <w:softHyphen/>
-        <w:t>کند، همه از یک پایگاه داده باشند. برای این کار باید پس از انتخاب اولین جدول، لیست جدول</w:t>
-      </w:r>
-      <w:r>
-        <w:rPr>
-          <w:rFonts w:hint="cs"/>
-          <w:rtl/>
-          <w:lang w:bidi="fa-IR"/>
-        </w:rPr>
-        <w:softHyphen/>
-        <w:t>ها برای انتخاب</w:t>
-      </w:r>
-      <w:r>
-        <w:rPr>
-          <w:rFonts w:hint="cs"/>
-          <w:rtl/>
-          <w:lang w:bidi="fa-IR"/>
-        </w:rPr>
-        <w:softHyphen/>
-        <w:t>های بعدی فیلتر شوند و فقط جداول تعریف شده از پایگاه داده</w:t>
-      </w:r>
-      <w:r>
-        <w:rPr>
-          <w:rFonts w:hint="cs"/>
-          <w:rtl/>
-          <w:lang w:bidi="fa-IR"/>
-        </w:rPr>
-        <w:softHyphen/>
-        <w:t>ی جدول اول دیده شوند.</w:t>
-      </w:r>
-    </w:p>
-    <w:p>
-      <w:pPr>
-        <w:rPr>
-          <w:rtl/>
-          <w:lang w:bidi="fa-IR"/>
-        </w:rPr>
-      </w:pPr>
-      <w:r>
-        <w:rPr>
-          <w:rFonts w:hint="cs"/>
-          <w:rtl/>
-          <w:lang w:bidi="fa-IR"/>
-        </w:rPr>
-        <w:t xml:space="preserve">در </w:t>
-      </w:r>
-      <w:r>
-        <w:rPr>
-          <w:rFonts w:hint="cs"/>
-          <w:rtl/>
-          <w:lang w:bidi="fa-IR"/>
-        </w:rPr>
-        <w:t xml:space="preserve">نهایت پس از انتخاب هر جدول، باید مشخص شود که این جدول با جداول قبل از خودش </w:t>
-      </w:r>
-      <w:r>
-        <w:rPr>
-          <w:lang w:bidi="fa-IR"/>
-        </w:rPr>
-        <w:t>AND</w:t>
-      </w:r>
-      <w:r>
-        <w:rPr>
-          <w:rFonts w:hint="cs"/>
-          <w:rtl/>
-          <w:lang w:bidi="fa-IR"/>
-        </w:rPr>
-        <w:t xml:space="preserve"> می</w:t>
-      </w:r>
-      <w:r>
-        <w:rPr>
-          <w:rFonts w:hint="cs"/>
-          <w:rtl/>
-          <w:lang w:bidi="fa-IR"/>
-        </w:rPr>
-        <w:softHyphen/>
-        <w:t xml:space="preserve">شود یا </w:t>
-      </w:r>
-      <w:r>
-        <w:rPr>
-          <w:lang w:bidi="fa-IR"/>
-        </w:rPr>
-        <w:t>OR</w:t>
-      </w:r>
-      <w:r>
-        <w:rPr>
-          <w:rFonts w:hint="cs"/>
-          <w:rtl/>
-          <w:lang w:bidi="fa-IR"/>
-        </w:rPr>
-        <w:t>.</w:t>
-      </w:r>
-      <w:r>
-        <w:rPr>
-          <w:rFonts w:hint="cs"/>
-          <w:rtl/>
-          <w:lang w:bidi="fa-IR"/>
-        </w:rPr>
-        <w:t xml:space="preserve"> منظور از </w:t>
-      </w:r>
-      <w:r>
-        <w:rPr>
-          <w:lang w:bidi="fa-IR"/>
-        </w:rPr>
-        <w:t>AND</w:t>
-      </w:r>
-      <w:r>
-        <w:rPr>
-          <w:rFonts w:hint="cs"/>
-          <w:rtl/>
-          <w:lang w:bidi="fa-IR"/>
-        </w:rPr>
-        <w:t xml:space="preserve"> کردن دو جدول این است که نتیجه</w:t>
-      </w:r>
-      <w:r>
-        <w:rPr>
-          <w:rFonts w:hint="cs"/>
-          <w:rtl/>
-          <w:lang w:bidi="fa-IR"/>
-        </w:rPr>
-        <w:softHyphen/>
-        <w:t>ی ارتباط دو جدول شامل سطرهایی از داده است که در هر دو جدول مشترک هستند (به وسیله</w:t>
-      </w:r>
-      <w:r>
-        <w:rPr>
-          <w:rFonts w:hint="cs"/>
-          <w:rtl/>
-          <w:lang w:bidi="fa-IR"/>
-        </w:rPr>
-        <w:softHyphen/>
-        <w:t xml:space="preserve">ی کلید مشخص شده) و در مقابل </w:t>
-      </w:r>
-      <w:r>
-        <w:rPr>
-          <w:lang w:bidi="fa-IR"/>
-        </w:rPr>
-        <w:t>OR</w:t>
-      </w:r>
-      <w:r>
-        <w:rPr>
-          <w:rFonts w:hint="cs"/>
-          <w:rtl/>
-          <w:lang w:bidi="fa-IR"/>
-        </w:rPr>
-        <w:t xml:space="preserve"> کردن دو جدول به این معناست که داده</w:t>
-      </w:r>
-      <w:r>
-        <w:rPr>
-          <w:rFonts w:hint="cs"/>
-          <w:rtl/>
-          <w:lang w:bidi="fa-IR"/>
-        </w:rPr>
-        <w:softHyphen/>
-        <w:t>هایی که در جدول اول وجود دارند ولی در جدول دوم معادلی ندارند، نیز در داده</w:t>
-      </w:r>
-      <w:r>
-        <w:rPr>
-          <w:rFonts w:hint="cs"/>
-          <w:rtl/>
-          <w:lang w:bidi="fa-IR"/>
-        </w:rPr>
-        <w:softHyphen/>
-        <w:t xml:space="preserve">های نهایی خواهند آمد. </w:t>
-      </w:r>
-    </w:p>
-    <w:p>
-      <w:pPr>
-        <w:pStyle w:val="Heading2"/>
-        <w:rPr>
-          <w:rtl/>
-          <w:lang w:bidi="fa-IR"/>
-        </w:rPr>
-      </w:pPr>
-      <w:r>
-        <w:rPr>
-          <w:rFonts w:hint="cs"/>
-          <w:rtl/>
-          <w:lang w:bidi="fa-IR"/>
-        </w:rPr>
-        <w:t>تعریف شرط</w:t>
-      </w:r>
-      <w:r>
-        <w:rPr>
-          <w:rFonts w:hint="cs"/>
-          <w:rtl/>
-          <w:lang w:bidi="fa-IR"/>
-        </w:rPr>
-        <w:softHyphen/>
-        <w:t>ها</w:t>
-      </w:r>
-    </w:p>
-    <w:p>
-      <w:pPr>
-        <w:rPr>
-          <w:rtl/>
-          <w:lang w:bidi="fa-IR"/>
-        </w:rPr>
-      </w:pPr>
-      <w:r>
-        <w:rPr>
-          <w:rFonts w:hint="cs"/>
-          <w:rtl/>
-          <w:lang w:bidi="fa-IR"/>
-        </w:rPr>
-        <w:t>در این قسمت، امکان تعریف شرط بر روی اقلام داده</w:t>
-      </w:r>
-      <w:r>
-        <w:rPr>
-          <w:rFonts w:hint="cs"/>
-          <w:rtl/>
-          <w:lang w:bidi="fa-IR"/>
-        </w:rPr>
-        <w:softHyphen/>
-        <w:t>ای انتخاب شده فراهم می</w:t>
-      </w:r>
-      <w:r>
-        <w:rPr>
-          <w:rFonts w:hint="cs"/>
-          <w:rtl/>
-          <w:lang w:bidi="fa-IR"/>
-        </w:rPr>
-        <w:softHyphen/>
-        <w:t>شود. بخش شرط</w:t>
-      </w:r>
-      <w:r>
-        <w:rPr>
-          <w:rFonts w:hint="cs"/>
-          <w:rtl/>
-          <w:lang w:bidi="fa-IR"/>
-        </w:rPr>
-        <w:softHyphen/>
-        <w:t>ها به صورت یک جدول است که در هر سطر جدول، یک شرط تعریف می</w:t>
-      </w:r>
-      <w:r>
-        <w:rPr>
-          <w:rFonts w:hint="cs"/>
-          <w:rtl/>
-          <w:lang w:bidi="fa-IR"/>
-        </w:rPr>
-        <w:softHyphen/>
-        <w:t xml:space="preserve">شود. </w:t>
-      </w:r>
-      <w:r>
-        <w:rPr>
-          <w:rFonts w:hint="cs"/>
-          <w:rtl/>
-          <w:lang w:bidi="fa-IR"/>
-        </w:rPr>
-        <w:t>اگر کاربر در بخش پیش،</w:t>
-      </w:r>
-      <w:r>
-        <w:rPr>
-          <w:rFonts w:hint="cs"/>
-          <w:rtl/>
-          <w:lang w:bidi="fa-IR"/>
-        </w:rPr>
-        <w:t xml:space="preserve"> بیش از یک جدول</w:t>
-      </w:r>
-      <w:r>
-        <w:rPr>
-          <w:rFonts w:hint="cs"/>
-          <w:rtl/>
-          <w:lang w:bidi="fa-IR"/>
-        </w:rPr>
-        <w:t xml:space="preserve"> اطلاعاتی</w:t>
-      </w:r>
-      <w:r>
-        <w:rPr>
-          <w:rFonts w:hint="cs"/>
-          <w:rtl/>
-          <w:lang w:bidi="fa-IR"/>
-        </w:rPr>
-        <w:t xml:space="preserve"> را انتخاب کرده </w:t>
-      </w:r>
-      <w:r>
-        <w:rPr>
-          <w:rFonts w:hint="cs"/>
-          <w:rtl/>
-          <w:lang w:bidi="fa-IR"/>
-        </w:rPr>
-        <w:t>باشد</w:t>
-      </w:r>
-      <w:r>
-        <w:rPr>
-          <w:rFonts w:hint="cs"/>
-          <w:rtl/>
-          <w:lang w:bidi="fa-IR"/>
-        </w:rPr>
-        <w:t>، باید شرط یا شروط مربوط به نحوه</w:t>
-      </w:r>
-      <w:r>
-        <w:rPr>
-          <w:rFonts w:hint="cs"/>
-          <w:rtl/>
-          <w:lang w:bidi="fa-IR"/>
-        </w:rPr>
-        <w:softHyphen/>
-        <w:t>ی اتصال دو جدول (از طریق چه فیلد یا فیلدهای</w:t>
-      </w:r>
-      <w:r>
-        <w:rPr>
-          <w:rFonts w:hint="cs"/>
-          <w:rtl/>
-          <w:lang w:bidi="fa-IR"/>
-        </w:rPr>
-        <w:t xml:space="preserve"> کلید</w:t>
-      </w:r>
-      <w:r>
-        <w:rPr>
-          <w:rFonts w:hint="cs"/>
-          <w:rtl/>
-          <w:lang w:bidi="fa-IR"/>
-        </w:rPr>
-        <w:t xml:space="preserve">) را نیز در این بخش وارد کند. </w:t>
-      </w:r>
-      <w:commentRangeStart w:id="2"/>
-      <w:r>
-        <w:rPr>
-          <w:rFonts w:hint="cs"/>
-          <w:rtl/>
-          <w:lang w:bidi="fa-IR"/>
-        </w:rPr>
-        <w:t>در آینده باید در این بخش چک شود که آیا به ازای تمام جداول تعریف شده، شرط مناسبی نیز ایجاد شده است؟ و در صورتی که شرطی کم بود، اخطار مناسب به کاربر داده شود.</w:t>
-      </w:r>
-      <w:commentRangeEnd w:id="2"/>
-      <w:r>
-        <w:rPr>
-          <w:rStyle w:val="CommentReference"/>
-          <w:rtl/>
-        </w:rPr>
-        <w:commentReference w:id="2"/>
-      </w:r>
-    </w:p>
-    <w:p>
-      <w:pPr>
-        <w:rPr>
-          <w:rtl/>
-          <w:lang w:bidi="fa-IR"/>
-        </w:rPr>
-      </w:pPr>
-      <w:r>
-        <w:rPr>
-          <w:rFonts w:hint="cs"/>
-          <w:rtl/>
-          <w:lang w:bidi="fa-IR"/>
-        </w:rPr>
-        <w:lastRenderedPageBreak/>
-        <w:t xml:space="preserve">در هنگام تعریف هر شرط، </w:t>
-      </w:r>
-      <w:commentRangeStart w:id="3"/>
-      <w:r>
-        <w:rPr>
-          <w:rFonts w:hint="cs"/>
-          <w:rtl/>
-          <w:lang w:bidi="fa-IR"/>
-        </w:rPr>
-        <w:t xml:space="preserve">کاربر با دیدن همان نمای درختی </w:t>
-      </w:r>
-      <w:r>
-        <w:rPr>
-          <w:rFonts w:hint="cs"/>
-          <w:rtl/>
-          <w:lang w:bidi="fa-IR"/>
-        </w:rPr>
-        <w:t>(</w:t>
-      </w:r>
-      <w:r>
-        <w:rPr>
-          <w:rFonts w:hint="cs"/>
-          <w:rtl/>
-          <w:lang w:bidi="fa-IR"/>
-        </w:rPr>
-        <w:t>این بار صرفا با جداول و فیلدهای انتخاب</w:t>
-      </w:r>
-      <w:r>
-        <w:rPr>
-          <w:rtl/>
-          <w:lang w:bidi="fa-IR"/>
-        </w:rPr>
-        <w:softHyphen/>
-      </w:r>
-      <w:r>
-        <w:rPr>
-          <w:rFonts w:hint="cs"/>
-          <w:rtl/>
-          <w:lang w:bidi="fa-IR"/>
-        </w:rPr>
-        <w:t>شده</w:t>
-      </w:r>
-      <w:r>
-        <w:rPr>
-          <w:rFonts w:hint="cs"/>
-          <w:rtl/>
-          <w:lang w:bidi="fa-IR"/>
-        </w:rPr>
-        <w:t>)</w:t>
-      </w:r>
-      <w:r>
-        <w:rPr>
-          <w:rFonts w:hint="cs"/>
-          <w:rtl/>
-          <w:lang w:bidi="fa-IR"/>
-        </w:rPr>
-        <w:t xml:space="preserve"> فیلد موردنظر برای اعمال شرط را انتخاب می</w:t>
+    </w:p>
+    <w:p>
+      <w:pPr>
+        <w:rPr>
+          <w:rtl/>
+          <w:lang w:bidi="fa-IR"/>
+        </w:rPr>
+      </w:pPr>
+      <w:r>
+        <w:rPr>
+          <w:rFonts w:hint="cs"/>
+          <w:rtl/>
+          <w:lang w:bidi="fa-IR"/>
+        </w:rPr>
+        <w:t>در هنگام تعریف هر شرط،</w:t>
+      </w:r>
+      <w:r>
+        <w:rPr>
+          <w:rFonts w:hint="cs"/>
+          <w:rtl/>
+          <w:lang w:bidi="fa-IR"/>
+        </w:rPr>
+        <w:t xml:space="preserve"> کاربر لیست فیلدهای مرتبط با جداولی که انتخاب کرده است را به ترتیب جدول</w:t>
+      </w:r>
+      <w:r>
+        <w:rPr>
+          <w:rFonts w:hint="cs"/>
+          <w:rtl/>
+          <w:lang w:bidi="fa-IR"/>
+        </w:rPr>
+        <w:softHyphen/>
+        <w:t>ها می</w:t>
+      </w:r>
+      <w:r>
+        <w:rPr>
+          <w:rFonts w:hint="cs"/>
+          <w:rtl/>
+          <w:lang w:bidi="fa-IR"/>
+        </w:rPr>
+        <w:softHyphen/>
+        <w:t>بیند و از بین آن</w:t>
+      </w:r>
+      <w:r>
+        <w:rPr>
+          <w:rFonts w:hint="cs"/>
+          <w:rtl/>
+          <w:lang w:bidi="fa-IR"/>
+        </w:rPr>
+        <w:softHyphen/>
+        <w:t>ها فیلد مورد نظر خود را انتخاب می</w:t>
       </w:r>
       <w:r>
         <w:rPr>
@@ -1160,14 +1693,6 @@
         </w:rPr>
         <w:softHyphen/>
         <w:t>کند</w:t>
-      </w:r>
-      <w:commentRangeEnd w:id="3"/>
-      <w:r>
-        <w:rPr>
-          <w:rStyle w:val="CommentReference"/>
-          <w:rtl/>
-        </w:rPr>
-        <w:commentReference w:id="3"/>
       </w:r>
       <w:r>
         <w:rPr>
@@ -1587,6 +2112,7 @@
           <w:rtl/>
           <w:lang w:bidi="fa-IR"/>
         </w:rPr>
+        <w:lastRenderedPageBreak/>
         <w:t xml:space="preserve"> در حالت پویا کاربر یکی دیگر از فیلدهای خود را به عنوان مقدار عملگر معرفی می</w:t>
       </w:r>
       <w:r>
@@ -1716,7 +2242,6 @@
           <w:rtl/>
           <w:lang w:bidi="fa-IR"/>
         </w:rPr>
-        <w:lastRenderedPageBreak/>
         <w:t>برای ایجاد روابط پیچیده</w:t>
       </w:r>
       <w:r>
@@ -1947,7 +2472,7 @@
           <w:lang w:bidi="fa-IR"/>
         </w:rPr>
       </w:pPr>
-      <w:commentRangeStart w:id="4"/>
+      <w:commentRangeStart w:id="2"/>
       <w:r>
         <w:rPr>
           <w:rFonts w:hint="cs"/>
@@ -1974,1198 +2499,13 @@
         <w:softHyphen/>
         <w:t>های پویای مقداردهی به عملوندها، اتصال عملوند به پارامتر گزارش است.</w:t>
       </w:r>
-      <w:commentRangeEnd w:id="4"/>
+      <w:commentRangeEnd w:id="2"/>
       <w:r>
         <w:rPr>
           <w:rStyle w:val="CommentReference"/>
           <w:rtl/>
         </w:rPr>
-        <w:commentReference w:id="4"/>
-      </w:r>
-    </w:p>
-    <w:p>
-      <w:pPr>
-        <w:pStyle w:val="Heading2"/>
-        <w:rPr>
-          <w:rtl/>
-          <w:lang w:bidi="fa-IR"/>
-        </w:rPr>
-      </w:pPr>
-      <w:r>
-        <w:rPr>
-          <w:rFonts w:hint="cs"/>
-          <w:rtl/>
-          <w:lang w:bidi="fa-IR"/>
-        </w:rPr>
-        <w:t>مشاهده</w:t>
-      </w:r>
-      <w:r>
-        <w:rPr>
-          <w:rFonts w:hint="cs"/>
-          <w:rtl/>
-          <w:lang w:bidi="fa-IR"/>
-        </w:rPr>
-        <w:softHyphen/>
-        <w:t>ی پرسش</w:t>
-      </w:r>
-    </w:p>
-    <w:p>
-      <w:pPr>
-        <w:rPr>
-          <w:rtl/>
-          <w:lang w:bidi="fa-IR"/>
-        </w:rPr>
-      </w:pPr>
-      <w:commentRangeStart w:id="5"/>
-      <w:r>
-        <w:rPr>
-          <w:rFonts w:hint="cs"/>
-          <w:rtl/>
-          <w:lang w:bidi="fa-IR"/>
-        </w:rPr>
-        <w:t>در نهایت با تعریف بخش</w:t>
-      </w:r>
-      <w:r>
-        <w:rPr>
-          <w:rFonts w:hint="cs"/>
-          <w:rtl/>
-          <w:lang w:bidi="fa-IR"/>
-        </w:rPr>
-        <w:softHyphen/>
-        <w:t>های بالایی کاربر یک پرسش</w:t>
-      </w:r>
-      <w:r>
-        <w:rPr>
-          <w:rStyle w:val="FootnoteReference"/>
-          <w:rtl/>
-          <w:lang w:bidi="fa-IR"/>
-        </w:rPr>
-        <w:footnoteReference w:id="3"/>
-      </w:r>
-      <w:r>
-        <w:rPr>
-          <w:rFonts w:hint="cs"/>
-          <w:rtl/>
-          <w:lang w:bidi="fa-IR"/>
-        </w:rPr>
-        <w:t xml:space="preserve"> </w:t>
-      </w:r>
-      <w:r>
-        <w:rPr>
-          <w:rFonts w:hint="cs"/>
-          <w:rtl/>
-          <w:lang w:bidi="fa-IR"/>
-        </w:rPr>
-        <w:t>خوش</w:t>
-      </w:r>
-      <w:r>
-        <w:rPr>
-          <w:rFonts w:hint="cs"/>
-          <w:rtl/>
-          <w:lang w:bidi="fa-IR"/>
-        </w:rPr>
-        <w:softHyphen/>
-        <w:t>تعریف را مشخص کرده است</w:t>
-      </w:r>
-      <w:r>
-        <w:rPr>
-          <w:rFonts w:hint="cs"/>
-          <w:rtl/>
-          <w:lang w:bidi="fa-IR"/>
-        </w:rPr>
-        <w:t xml:space="preserve">. </w:t>
-      </w:r>
-      <w:r>
-        <w:rPr>
-          <w:rFonts w:hint="cs"/>
-          <w:rtl/>
-          <w:lang w:bidi="fa-IR"/>
-        </w:rPr>
-        <w:t>می</w:t>
-      </w:r>
-      <w:r>
-        <w:rPr>
-          <w:rFonts w:hint="cs"/>
-          <w:rtl/>
-          <w:lang w:bidi="fa-IR"/>
-        </w:rPr>
-        <w:softHyphen/>
-        <w:t>توان</w:t>
-      </w:r>
-      <w:r>
-        <w:rPr>
-          <w:rFonts w:hint="cs"/>
-          <w:rtl/>
-          <w:lang w:bidi="fa-IR"/>
-        </w:rPr>
-        <w:t xml:space="preserve"> با زدن دکمه</w:t>
-      </w:r>
-      <w:r>
-        <w:rPr>
-          <w:rFonts w:hint="cs"/>
-          <w:rtl/>
-          <w:lang w:bidi="fa-IR"/>
-        </w:rPr>
-        <w:softHyphen/>
-        <w:t xml:space="preserve">ای متن پرسش تعریف </w:t>
-      </w:r>
-      <w:r>
-        <w:rPr>
-          <w:rFonts w:hint="cs"/>
-          <w:rtl/>
-          <w:lang w:bidi="fa-IR"/>
-        </w:rPr>
-        <w:t>شده</w:t>
-      </w:r>
-      <w:r>
-        <w:rPr>
-          <w:rFonts w:hint="cs"/>
-          <w:rtl/>
-          <w:lang w:bidi="fa-IR"/>
-        </w:rPr>
-        <w:t xml:space="preserve"> </w:t>
-      </w:r>
-      <w:r>
-        <w:rPr>
-          <w:rFonts w:hint="cs"/>
-          <w:rtl/>
-          <w:lang w:bidi="fa-IR"/>
-        </w:rPr>
-        <w:t>را دید</w:t>
-      </w:r>
-      <w:r>
-        <w:rPr>
-          <w:rFonts w:hint="cs"/>
-          <w:rtl/>
-          <w:lang w:bidi="fa-IR"/>
-        </w:rPr>
-        <w:t xml:space="preserve">. </w:t>
-      </w:r>
-      <w:r>
-        <w:rPr>
-          <w:rFonts w:hint="cs"/>
-          <w:rtl/>
-          <w:lang w:bidi="fa-IR"/>
-        </w:rPr>
-        <w:t>کاربرد</w:t>
-      </w:r>
-      <w:r>
-        <w:rPr>
-          <w:rFonts w:hint="cs"/>
-          <w:rtl/>
-          <w:lang w:bidi="fa-IR"/>
-        </w:rPr>
-        <w:t xml:space="preserve"> </w:t>
-      </w:r>
-      <w:r>
-        <w:rPr>
-          <w:rFonts w:hint="cs"/>
-          <w:rtl/>
-          <w:lang w:bidi="fa-IR"/>
-        </w:rPr>
-        <w:t xml:space="preserve">متن </w:t>
-      </w:r>
-      <w:r>
-        <w:rPr>
-          <w:rFonts w:hint="cs"/>
-          <w:rtl/>
-          <w:lang w:bidi="fa-IR"/>
-        </w:rPr>
-        <w:t xml:space="preserve">پرسش، </w:t>
-      </w:r>
-      <w:r>
-        <w:rPr>
-          <w:rFonts w:hint="cs"/>
-          <w:rtl/>
-          <w:lang w:bidi="fa-IR"/>
-        </w:rPr>
-        <w:t xml:space="preserve">این است که </w:t>
-      </w:r>
-      <w:r>
-        <w:rPr>
-          <w:rFonts w:hint="cs"/>
-          <w:rtl/>
-          <w:lang w:bidi="fa-IR"/>
-        </w:rPr>
-        <w:t>در گزارش</w:t>
-      </w:r>
-      <w:r>
-        <w:rPr>
-          <w:rFonts w:hint="cs"/>
-          <w:rtl/>
-          <w:lang w:bidi="fa-IR"/>
-        </w:rPr>
-        <w:softHyphen/>
-        <w:t xml:space="preserve"> دیگری، کپی شده و با این کار کل تنظیمات مرتبط با متن پرسش</w:t>
-      </w:r>
-      <w:r>
-        <w:rPr>
-          <w:rFonts w:hint="cs"/>
-          <w:rtl/>
-          <w:lang w:bidi="fa-IR"/>
-        </w:rPr>
-        <w:t xml:space="preserve"> انتخاب خواهند شد و</w:t>
-      </w:r>
-      <w:r>
-        <w:rPr>
-          <w:rFonts w:hint="cs"/>
-          <w:rtl/>
-          <w:lang w:bidi="fa-IR"/>
-        </w:rPr>
-        <w:t xml:space="preserve"> سپس</w:t>
-      </w:r>
-      <w:r>
-        <w:rPr>
-          <w:rFonts w:hint="cs"/>
-          <w:rtl/>
-          <w:lang w:bidi="fa-IR"/>
-        </w:rPr>
-        <w:t xml:space="preserve"> کاربر می</w:t>
-      </w:r>
-      <w:r>
-        <w:rPr>
-          <w:rFonts w:hint="cs"/>
-          <w:rtl/>
-          <w:lang w:bidi="fa-IR"/>
-        </w:rPr>
-        <w:softHyphen/>
-        <w:t xml:space="preserve">تواند این تنظیمات را </w:t>
-      </w:r>
-      <w:r>
-        <w:rPr>
-          <w:rFonts w:hint="cs"/>
-          <w:rtl/>
-          <w:lang w:bidi="fa-IR"/>
-        </w:rPr>
-        <w:t xml:space="preserve">عینا استفاده کند یا به دلخواه </w:t>
-      </w:r>
-      <w:r>
-        <w:rPr>
-          <w:rFonts w:hint="cs"/>
-          <w:rtl/>
-          <w:lang w:bidi="fa-IR"/>
-        </w:rPr>
-        <w:t>تغییر دهد.</w:t>
-      </w:r>
-      <w:commentRangeEnd w:id="5"/>
-      <w:r>
-        <w:rPr>
-          <w:rStyle w:val="CommentReference"/>
-          <w:rtl/>
-        </w:rPr>
-        <w:commentReference w:id="5"/>
-      </w:r>
-      <w:r>
-        <w:rPr>
-          <w:rFonts w:hint="cs"/>
-          <w:rtl/>
-          <w:lang w:bidi="fa-IR"/>
-        </w:rPr>
-        <w:t xml:space="preserve"> در این مورد باید توجه داشت که در صورتی که فیلدهای موجود در متن پرسش کپی شده در گزارش فعلی تعریف نشده</w:t>
-      </w:r>
-      <w:r>
-        <w:rPr>
-          <w:rFonts w:hint="cs"/>
-          <w:rtl/>
-          <w:lang w:bidi="fa-IR"/>
-        </w:rPr>
-        <w:softHyphen/>
-        <w:t>اند، کاربر با خطا مواجه می</w:t>
-      </w:r>
-      <w:r>
-        <w:rPr>
-          <w:rFonts w:hint="cs"/>
-          <w:rtl/>
-          <w:lang w:bidi="fa-IR"/>
-        </w:rPr>
-        <w:softHyphen/>
-        <w:t>شود و به عبارت بهتر مسئولیت هماهنگی پرسشی که کپی می</w:t>
-      </w:r>
-      <w:r>
-        <w:rPr>
-          <w:rFonts w:hint="cs"/>
-          <w:rtl/>
-          <w:lang w:bidi="fa-IR"/>
-        </w:rPr>
-        <w:softHyphen/>
-        <w:t>شود با فیلدهای انتخاب شده در گزارش بر عهده</w:t>
-      </w:r>
-      <w:r>
-        <w:rPr>
-          <w:rFonts w:hint="cs"/>
-          <w:rtl/>
-          <w:lang w:bidi="fa-IR"/>
-        </w:rPr>
-        <w:softHyphen/>
-        <w:t>ی خود کاربر است.</w:t>
-      </w:r>
-    </w:p>
-    <w:p>
-      <w:pPr>
-        <w:rPr>
-          <w:rtl/>
-          <w:lang w:bidi="fa-IR"/>
-        </w:rPr>
-      </w:pPr>
-      <w:commentRangeStart w:id="6"/>
-      <w:r>
-        <w:rPr>
-          <w:rFonts w:hint="cs"/>
-          <w:rtl/>
-          <w:lang w:bidi="fa-IR"/>
-        </w:rPr>
-        <w:lastRenderedPageBreak/>
-        <w:t xml:space="preserve"> استفاده از دکمه برای مشاهده</w:t>
-      </w:r>
-      <w:r>
-        <w:rPr>
-          <w:rFonts w:hint="cs"/>
-          <w:rtl/>
-          <w:lang w:bidi="fa-IR"/>
-        </w:rPr>
-        <w:softHyphen/>
-        <w:t>ی متن پرسش، برای جلوگیری از ابهام و سردرگمی کاربر است.</w:t>
-      </w:r>
-      <w:r>
-        <w:rPr>
-          <w:rFonts w:hint="cs"/>
-          <w:rtl/>
-          <w:lang w:bidi="fa-IR"/>
-        </w:rPr>
-        <w:t xml:space="preserve"> به عنوان راه</w:t>
-      </w:r>
-      <w:r>
-        <w:rPr>
-          <w:rFonts w:hint="cs"/>
-          <w:rtl/>
-          <w:lang w:bidi="fa-IR"/>
-        </w:rPr>
-        <w:softHyphen/>
-        <w:t>حل دیگر،می</w:t>
-      </w:r>
-      <w:r>
-        <w:rPr>
-          <w:rFonts w:hint="cs"/>
-          <w:rtl/>
-          <w:lang w:bidi="fa-IR"/>
-        </w:rPr>
-        <w:softHyphen/>
-        <w:t>توان در حین تعریف شرط</w:t>
-      </w:r>
-      <w:r>
-        <w:rPr>
-          <w:rFonts w:hint="cs"/>
-          <w:rtl/>
-          <w:lang w:bidi="fa-IR"/>
-        </w:rPr>
-        <w:softHyphen/>
-        <w:t>ها همواره پرسش ایجاد شده را به کاربر نشان داد که به نظر غیرضروری و سردرگم</w:t>
-      </w:r>
-      <w:r>
-        <w:rPr>
-          <w:rFonts w:hint="cs"/>
-          <w:rtl/>
-          <w:lang w:bidi="fa-IR"/>
-        </w:rPr>
-        <w:softHyphen/>
-        <w:t>کننده می</w:t>
-      </w:r>
-      <w:r>
-        <w:rPr>
-          <w:rFonts w:hint="cs"/>
-          <w:rtl/>
-          <w:lang w:bidi="fa-IR"/>
-        </w:rPr>
-        <w:softHyphen/>
-        <w:t>آید</w:t>
-      </w:r>
-      <w:commentRangeEnd w:id="6"/>
-      <w:r>
-        <w:rPr>
-          <w:rStyle w:val="CommentReference"/>
-          <w:rtl/>
-        </w:rPr>
-        <w:commentReference w:id="6"/>
-      </w:r>
-      <w:r>
-        <w:rPr>
-          <w:rFonts w:hint="cs"/>
-          <w:rtl/>
-          <w:lang w:bidi="fa-IR"/>
-        </w:rPr>
-        <w:t>.</w:t>
-      </w:r>
-    </w:p>
-    <w:p>
-      <w:pPr>
-        <w:pStyle w:val="Heading2"/>
-        <w:rPr>
-          <w:rtl/>
-          <w:lang w:bidi="fa-IR"/>
-        </w:rPr>
-      </w:pPr>
-      <w:bookmarkStart w:id="7" w:name="_GoBack"/>
-      <w:bookmarkEnd w:id="7"/>
-      <w:r>
-        <w:rPr>
-          <w:rFonts w:hint="cs"/>
-          <w:rtl/>
-          <w:lang w:bidi="fa-IR"/>
-        </w:rPr>
-        <w:t>تعریف ستون</w:t>
-      </w:r>
-      <w:r>
-        <w:rPr>
-          <w:rFonts w:hint="cs"/>
-          <w:rtl/>
-          <w:lang w:bidi="fa-IR"/>
-        </w:rPr>
-        <w:softHyphen/>
-      </w:r>
-      <w:r>
-        <w:rPr>
-          <w:rFonts w:hint="cs"/>
-          <w:rtl/>
-          <w:lang w:bidi="fa-IR"/>
-        </w:rPr>
-        <w:softHyphen/>
-        <w:t>ها</w:t>
-      </w:r>
-    </w:p>
-    <w:p>
-      <w:pPr>
-        <w:rPr>
-          <w:rtl/>
-          <w:lang w:bidi="fa-IR"/>
-        </w:rPr>
-      </w:pPr>
-      <w:commentRangeStart w:id="8"/>
-      <w:r>
-        <w:rPr>
-          <w:rFonts w:hint="cs"/>
-          <w:rtl/>
-          <w:lang w:bidi="fa-IR"/>
-        </w:rPr>
-        <w:t>در این بخش از گزارش، کاربر از بین فیلدهای انتخاب شده، ستون</w:t>
-      </w:r>
-      <w:r>
-        <w:rPr>
-          <w:rFonts w:hint="cs"/>
-          <w:rtl/>
-          <w:lang w:bidi="fa-IR"/>
-        </w:rPr>
-        <w:softHyphen/>
-        <w:t>هایی که باید در گزارش دیده شوند را انتخاب می</w:t>
-      </w:r>
-      <w:r>
-        <w:rPr>
-          <w:rFonts w:hint="cs"/>
-          <w:rtl/>
-          <w:lang w:bidi="fa-IR"/>
-        </w:rPr>
-        <w:softHyphen/>
-        <w:t>کند</w:t>
-      </w:r>
-      <w:commentRangeEnd w:id="8"/>
-      <w:r>
-        <w:rPr>
-          <w:rStyle w:val="CommentReference"/>
-          <w:rtl/>
-        </w:rPr>
-        <w:commentReference w:id="8"/>
-      </w:r>
-      <w:r>
-        <w:rPr>
-          <w:rFonts w:hint="cs"/>
-          <w:rtl/>
-          <w:lang w:bidi="fa-IR"/>
-        </w:rPr>
-        <w:t>. در هنگام انتخاب ستون</w:t>
-      </w:r>
-      <w:r>
-        <w:rPr>
-          <w:rFonts w:hint="cs"/>
-          <w:rtl/>
-          <w:lang w:bidi="fa-IR"/>
-        </w:rPr>
-        <w:softHyphen/>
-        <w:t>ها می</w:t>
-      </w:r>
-      <w:r>
-        <w:rPr>
-          <w:rFonts w:hint="cs"/>
-          <w:rtl/>
-          <w:lang w:bidi="fa-IR"/>
-        </w:rPr>
-        <w:softHyphen/>
-        <w:t>توان</w:t>
-      </w:r>
-      <w:r>
-        <w:rPr>
-          <w:rFonts w:hint="cs"/>
-          <w:rtl/>
-          <w:lang w:bidi="fa-IR"/>
-        </w:rPr>
-        <w:t xml:space="preserve"> هر یک از موارد زیر </w:t>
-      </w:r>
-      <w:r>
-        <w:rPr>
-          <w:rFonts w:hint="cs"/>
-          <w:rtl/>
-          <w:lang w:bidi="fa-IR"/>
-        </w:rPr>
-        <w:t>را</w:t>
-      </w:r>
-      <w:r>
-        <w:rPr>
-          <w:rFonts w:hint="cs"/>
-          <w:rtl/>
-          <w:lang w:bidi="fa-IR"/>
-        </w:rPr>
-        <w:t xml:space="preserve"> مشخص کرد:</w:t>
-      </w:r>
-    </w:p>
-    <w:p>
-      <w:pPr>
-        <w:pStyle w:val="ListParagraph"/>
-        <w:numPr>
-          <w:ilvl w:val="0"/>
-          <w:numId w:val="8"/>
-        </w:numPr>
-        <w:rPr>
-          <w:lang w:bidi="fa-IR"/>
-        </w:rPr>
-      </w:pPr>
-      <w:r>
-        <w:rPr>
-          <w:rFonts w:hint="cs"/>
-          <w:rtl/>
-          <w:lang w:bidi="fa-IR"/>
-        </w:rPr>
-        <w:t>نوع</w:t>
-      </w:r>
-      <w:r>
-        <w:rPr>
-          <w:rStyle w:val="FootnoteReference"/>
-          <w:rtl/>
-          <w:lang w:bidi="fa-IR"/>
-        </w:rPr>
-        <w:footnoteReference w:id="4"/>
-      </w:r>
-      <w:r>
-        <w:rPr>
-          <w:rFonts w:hint="cs"/>
-          <w:rtl/>
-          <w:lang w:bidi="fa-IR"/>
-        </w:rPr>
-        <w:t>: نوع ستون به صورت پیش</w:t>
-      </w:r>
-      <w:r>
-        <w:rPr>
-          <w:rFonts w:hint="cs"/>
-          <w:rtl/>
-          <w:lang w:bidi="fa-IR"/>
-        </w:rPr>
-        <w:softHyphen/>
-        <w:t>فرض از نوعی که در بخش مدیریت و هنگام تعریف ستون</w:t>
-      </w:r>
-      <w:r>
-        <w:rPr>
-          <w:rFonts w:hint="cs"/>
-          <w:rtl/>
-          <w:lang w:bidi="fa-IR"/>
-        </w:rPr>
-        <w:softHyphen/>
-        <w:t>، تنظیم شده است، می</w:t>
-      </w:r>
-      <w:r>
-        <w:rPr>
-          <w:rFonts w:hint="cs"/>
-          <w:rtl/>
-          <w:lang w:bidi="fa-IR"/>
-        </w:rPr>
-        <w:softHyphen/>
-        <w:t>آید. در مورد ستون</w:t>
-      </w:r>
-      <w:r>
-        <w:rPr>
-          <w:rFonts w:hint="cs"/>
-          <w:rtl/>
-          <w:lang w:bidi="fa-IR"/>
-        </w:rPr>
-        <w:softHyphen/>
-        <w:t xml:space="preserve">هایی که از نوع </w:t>
-      </w:r>
-      <w:r>
-        <w:rPr>
-          <w:lang w:bidi="fa-IR"/>
-        </w:rPr>
-        <w:t>ENUM</w:t>
-      </w:r>
-      <w:r>
-        <w:rPr>
-          <w:rFonts w:hint="cs"/>
-          <w:rtl/>
-          <w:lang w:bidi="fa-IR"/>
-        </w:rPr>
-        <w:t xml:space="preserve"> هستند می</w:t>
-      </w:r>
-      <w:r>
-        <w:rPr>
-          <w:rFonts w:hint="cs"/>
-          <w:rtl/>
-          <w:lang w:bidi="fa-IR"/>
-        </w:rPr>
-        <w:softHyphen/>
-        <w:t xml:space="preserve">توان از </w:t>
-      </w:r>
-      <w:commentRangeStart w:id="9"/>
-      <w:r>
-        <w:rPr>
-          <w:rFonts w:hint="cs"/>
-          <w:rtl/>
-          <w:lang w:bidi="fa-IR"/>
-        </w:rPr>
-        <w:t xml:space="preserve">بین انواع عددی، متنی و عدد/متن انتخاب کرد. </w:t>
-      </w:r>
-      <w:commentRangeEnd w:id="9"/>
-      <w:r>
-        <w:rPr>
-          <w:rStyle w:val="CommentReference"/>
-          <w:rtl/>
-        </w:rPr>
-        <w:commentReference w:id="9"/>
-      </w:r>
-      <w:r>
-        <w:rPr>
-          <w:rFonts w:hint="cs"/>
-          <w:rtl/>
-          <w:lang w:bidi="fa-IR"/>
-        </w:rPr>
-        <w:t>در صورت انتخاب نوع عددی، کد موردنظر با هر داده نشان داده می</w:t>
-      </w:r>
-      <w:r>
-        <w:rPr>
-          <w:rFonts w:hint="cs"/>
-          <w:rtl/>
-          <w:lang w:bidi="fa-IR"/>
-        </w:rPr>
-        <w:softHyphen/>
-        <w:t>شود. نوع متن، اطلاعات متناظر شده با این کد را نشان می</w:t>
-      </w:r>
-      <w:r>
-        <w:rPr>
-          <w:rFonts w:hint="cs"/>
-          <w:rtl/>
-          <w:lang w:bidi="fa-IR"/>
-        </w:rPr>
-        <w:softHyphen/>
-        <w:t>دهد و نوع عدد/متن ترکیب هر دو را.</w:t>
-      </w:r>
-    </w:p>
-    <w:p>
-      <w:pPr>
-        <w:pStyle w:val="ListParagraph"/>
-        <w:numPr>
-          <w:ilvl w:val="0"/>
-          <w:numId w:val="8"/>
-        </w:numPr>
-        <w:rPr>
-          <w:lang w:bidi="fa-IR"/>
-        </w:rPr>
-      </w:pPr>
-      <w:r>
-        <w:rPr>
-          <w:rFonts w:hint="cs"/>
-          <w:rtl/>
-          <w:lang w:bidi="fa-IR"/>
-        </w:rPr>
-        <w:t>ترتیب مرتب</w:t>
-      </w:r>
-      <w:r>
-        <w:rPr>
-          <w:rFonts w:hint="cs"/>
-          <w:rtl/>
-          <w:lang w:bidi="fa-IR"/>
-        </w:rPr>
-        <w:softHyphen/>
-        <w:t>سازی</w:t>
-      </w:r>
-      <w:r>
-        <w:rPr>
-          <w:rStyle w:val="FootnoteReference"/>
-          <w:rtl/>
-          <w:lang w:bidi="fa-IR"/>
-        </w:rPr>
-        <w:footnoteReference w:id="5"/>
-      </w:r>
-      <w:r>
-        <w:rPr>
-          <w:rFonts w:hint="cs"/>
-          <w:rtl/>
-          <w:lang w:bidi="fa-IR"/>
-        </w:rPr>
-        <w:t>: از آن</w:t>
-      </w:r>
-      <w:r>
-        <w:rPr>
-          <w:rFonts w:hint="cs"/>
-          <w:rtl/>
-          <w:lang w:bidi="fa-IR"/>
-        </w:rPr>
-        <w:softHyphen/>
-        <w:t>جایی که مرتب</w:t>
-      </w:r>
-      <w:r>
-        <w:rPr>
-          <w:rFonts w:hint="cs"/>
-          <w:rtl/>
-          <w:lang w:bidi="fa-IR"/>
-        </w:rPr>
-        <w:softHyphen/>
-        <w:t>سازی ممکن است بر اساس بیش از یک ستون باشد، باید مشخص کرد که این داده</w:t>
-      </w:r>
-      <w:r>
-        <w:rPr>
-          <w:rFonts w:hint="cs"/>
-          <w:rtl/>
-          <w:lang w:bidi="fa-IR"/>
-        </w:rPr>
-        <w:softHyphen/>
-        <w:t>ها به ترتیب بر اساس کدام ستون</w:t>
-      </w:r>
-      <w:r>
-        <w:rPr>
-          <w:rFonts w:hint="cs"/>
-          <w:rtl/>
-          <w:lang w:bidi="fa-IR"/>
-        </w:rPr>
-        <w:softHyphen/>
-        <w:t>ها مرتب می</w:t>
-      </w:r>
-      <w:r>
-        <w:rPr>
-          <w:rFonts w:hint="cs"/>
-          <w:rtl/>
-          <w:lang w:bidi="fa-IR"/>
-        </w:rPr>
-        <w:softHyphen/>
-        <w:t>شوند.</w:t>
-      </w:r>
-    </w:p>
-    <w:p>
-      <w:pPr>
-        <w:pStyle w:val="ListParagraph"/>
-        <w:numPr>
-          <w:ilvl w:val="0"/>
-          <w:numId w:val="8"/>
-        </w:numPr>
-        <w:rPr>
-          <w:lang w:bidi="fa-IR"/>
-        </w:rPr>
-      </w:pPr>
-      <w:r>
-        <w:rPr>
-          <w:rFonts w:hint="cs"/>
-          <w:rtl/>
-          <w:lang w:bidi="fa-IR"/>
-        </w:rPr>
-        <w:t>نوع مرتب</w:t>
-      </w:r>
-      <w:r>
-        <w:rPr>
-          <w:rFonts w:hint="cs"/>
-          <w:rtl/>
-          <w:lang w:bidi="fa-IR"/>
-        </w:rPr>
-        <w:softHyphen/>
-        <w:t>سازی</w:t>
-      </w:r>
-      <w:r>
-        <w:rPr>
-          <w:rFonts w:hint="cs"/>
-          <w:rtl/>
-          <w:lang w:bidi="fa-IR"/>
-        </w:rPr>
-        <w:t>: که یا صعودی و یا نزولی خواهد بود.</w:t>
-      </w:r>
-    </w:p>
-    <w:p>
-      <w:pPr>
-        <w:pStyle w:val="ListParagraph"/>
-        <w:numPr>
-          <w:ilvl w:val="0"/>
-          <w:numId w:val="8"/>
-        </w:numPr>
-        <w:rPr>
-          <w:lang w:bidi="fa-IR"/>
-        </w:rPr>
-      </w:pPr>
-      <w:r>
-        <w:rPr>
-          <w:rFonts w:hint="cs"/>
-          <w:rtl/>
-          <w:lang w:bidi="fa-IR"/>
-        </w:rPr>
-        <w:t>سطح دسته</w:t>
-      </w:r>
-      <w:r>
-        <w:rPr>
-          <w:rFonts w:hint="cs"/>
-          <w:rtl/>
-          <w:lang w:bidi="fa-IR"/>
-        </w:rPr>
-        <w:softHyphen/>
-        <w:t>بندی</w:t>
-      </w:r>
-      <w:r>
-        <w:rPr>
-          <w:rStyle w:val="FootnoteReference"/>
-          <w:rtl/>
-          <w:lang w:bidi="fa-IR"/>
-        </w:rPr>
-        <w:footnoteReference w:id="6"/>
-      </w:r>
-      <w:r>
-        <w:rPr>
-          <w:rFonts w:hint="cs"/>
-          <w:rtl/>
-          <w:lang w:bidi="fa-IR"/>
-        </w:rPr>
-        <w:t xml:space="preserve">: </w:t>
-      </w:r>
-      <w:r>
-        <w:rPr>
-          <w:rFonts w:hint="cs"/>
-          <w:rtl/>
-          <w:lang w:bidi="fa-IR"/>
-        </w:rPr>
-        <w:t>اگر بخواهیم داده</w:t>
-      </w:r>
-      <w:r>
-        <w:rPr>
-          <w:rFonts w:hint="cs"/>
-          <w:rtl/>
-          <w:lang w:bidi="fa-IR"/>
-        </w:rPr>
-        <w:softHyphen/>
-        <w:t>های گزارش را بر حسب ستون خاصی دسته</w:t>
-      </w:r>
-      <w:r>
-        <w:rPr>
-          <w:rFonts w:hint="cs"/>
-          <w:rtl/>
-          <w:lang w:bidi="fa-IR"/>
-        </w:rPr>
-        <w:softHyphen/>
-        <w:t>بندی کنیم باید سطح دسته</w:t>
-      </w:r>
-      <w:r>
-        <w:rPr>
-          <w:rFonts w:hint="cs"/>
-          <w:rtl/>
-          <w:lang w:bidi="fa-IR"/>
-        </w:rPr>
-        <w:softHyphen/>
-        <w:t>بندی آن را مشخص کنیم. از آن</w:t>
-      </w:r>
-      <w:r>
-        <w:rPr>
-          <w:rFonts w:hint="cs"/>
-          <w:rtl/>
-          <w:lang w:bidi="fa-IR"/>
-        </w:rPr>
-        <w:softHyphen/>
-        <w:t>جایی که ممکن است دسته</w:t>
-      </w:r>
-      <w:r>
-        <w:rPr>
-          <w:rFonts w:hint="cs"/>
-          <w:rtl/>
-          <w:lang w:bidi="fa-IR"/>
-        </w:rPr>
-        <w:softHyphen/>
-        <w:t>بندی نیز بر اساس بیش از یک ستون باشد، با تعیین اعداد مختلف، ترتیب تاثیر دسته</w:t>
-      </w:r>
-      <w:r>
-        <w:rPr>
-          <w:rFonts w:hint="cs"/>
-          <w:rtl/>
-          <w:lang w:bidi="fa-IR"/>
-        </w:rPr>
-        <w:softHyphen/>
-        <w:t>بندی</w:t>
-      </w:r>
-      <w:r>
-        <w:rPr>
-          <w:rFonts w:hint="cs"/>
-          <w:rtl/>
-          <w:lang w:bidi="fa-IR"/>
-        </w:rPr>
-        <w:softHyphen/>
-        <w:t>ها مشخص می</w:t>
-      </w:r>
-      <w:r>
-        <w:rPr>
-          <w:rFonts w:hint="cs"/>
-          <w:rtl/>
-          <w:lang w:bidi="fa-IR"/>
-        </w:rPr>
-        <w:softHyphen/>
-        <w:t>شوند.</w:t>
-      </w:r>
-    </w:p>
-    <w:p>
-      <w:pPr>
-        <w:pStyle w:val="ListParagraph"/>
-        <w:numPr>
-          <w:ilvl w:val="0"/>
-          <w:numId w:val="8"/>
-        </w:numPr>
-        <w:rPr>
-          <w:lang w:bidi="fa-IR"/>
-        </w:rPr>
-      </w:pPr>
-      <w:r>
-        <w:rPr>
-          <w:rFonts w:hint="cs"/>
-          <w:rtl/>
-          <w:lang w:bidi="fa-IR"/>
-        </w:rPr>
-        <w:t>عرض ستون</w:t>
-      </w:r>
-      <w:r>
-        <w:rPr>
-          <w:rFonts w:hint="cs"/>
-          <w:rtl/>
-          <w:lang w:bidi="fa-IR"/>
-        </w:rPr>
-        <w:t>: عرض تمام ستون</w:t>
-      </w:r>
-      <w:r>
-        <w:rPr>
-          <w:rFonts w:hint="cs"/>
-          <w:rtl/>
-          <w:lang w:bidi="fa-IR"/>
-        </w:rPr>
-        <w:softHyphen/>
-        <w:t>ها یک مقدار پیش فرض یکسان دارند که قابل تغییر توسط کاربر خواهند بود. این ویژگی تنها در بخش نمایش تعاملی گزارش استفاده می</w:t>
-      </w:r>
-      <w:r>
-        <w:rPr>
-          <w:rFonts w:hint="cs"/>
-          <w:rtl/>
-          <w:lang w:bidi="fa-IR"/>
-        </w:rPr>
-        <w:softHyphen/>
-        <w:t>شود و از آن</w:t>
-      </w:r>
-      <w:r>
-        <w:rPr>
-          <w:rFonts w:hint="cs"/>
-          <w:rtl/>
-          <w:lang w:bidi="fa-IR"/>
-        </w:rPr>
-        <w:softHyphen/>
-        <w:t>جایی که عرض کل صفحه در این نمایش یکسان است، از اعداد وارد شده در این</w:t>
-      </w:r>
-      <w:r>
-        <w:rPr>
-          <w:rFonts w:hint="cs"/>
-          <w:rtl/>
-          <w:lang w:bidi="fa-IR"/>
-        </w:rPr>
-        <w:softHyphen/>
-        <w:t>جا برای تنظیم نسبت عرض ستون</w:t>
-      </w:r>
-      <w:r>
-        <w:rPr>
-          <w:rFonts w:hint="cs"/>
-          <w:rtl/>
-          <w:lang w:bidi="fa-IR"/>
-        </w:rPr>
-        <w:softHyphen/>
-        <w:t>ها استفاده می</w:t>
-      </w:r>
-      <w:r>
-        <w:rPr>
-          <w:rFonts w:hint="cs"/>
-          <w:rtl/>
-          <w:lang w:bidi="fa-IR"/>
-        </w:rPr>
-        <w:softHyphen/>
-        <w:t>شود نه خود اندازه</w:t>
-      </w:r>
-      <w:r>
-        <w:rPr>
-          <w:rFonts w:hint="cs"/>
-          <w:rtl/>
-          <w:lang w:bidi="fa-IR"/>
-        </w:rPr>
-        <w:softHyphen/>
-        <w:t>ی ستون.</w:t>
-      </w:r>
-    </w:p>
-    <w:p>
-      <w:pPr>
-        <w:rPr>
-          <w:rtl/>
-          <w:lang w:bidi="fa-IR"/>
-        </w:rPr>
-      </w:pPr>
-      <w:r>
-        <w:rPr>
-          <w:rFonts w:hint="cs"/>
-          <w:rtl/>
-          <w:lang w:bidi="fa-IR"/>
-        </w:rPr>
-        <w:lastRenderedPageBreak/>
-        <w:t xml:space="preserve"> با انتخاب هر فیلد از جداول، کاربر باید نام سرستون منتاظر در جدول نهایی را نیز تعیین کند. به صورت پیش</w:t>
-      </w:r>
-      <w:r>
-        <w:rPr>
-          <w:rFonts w:hint="cs"/>
-          <w:rtl/>
-          <w:lang w:bidi="fa-IR"/>
-        </w:rPr>
-        <w:softHyphen/>
-        <w:t>فرض نام سرستون، همان نام فیلد جدول است.</w:t>
-      </w:r>
-      <w:r>
-        <w:rPr>
-          <w:rFonts w:hint="cs"/>
-          <w:rtl/>
-          <w:lang w:bidi="fa-IR"/>
-        </w:rPr>
-        <w:t xml:space="preserve"> به بیان بهتر، کاربر می</w:t>
-      </w:r>
-      <w:r>
-        <w:rPr>
-          <w:rFonts w:hint="cs"/>
-          <w:rtl/>
-          <w:lang w:bidi="fa-IR"/>
-        </w:rPr>
-        <w:softHyphen/>
-        <w:t>تواند در صورت تمایل نام دیگری به جز نام تعریف شده در بخش مدیریت، به هر ستون بدهد.</w:t>
-      </w:r>
-    </w:p>
-    <w:p>
-      <w:pPr>
-        <w:rPr>
-          <w:vertAlign w:val="subscript"/>
-          <w:lang w:bidi="fa-IR"/>
-        </w:rPr>
-      </w:pPr>
-      <w:r>
-        <w:rPr>
-          <w:rFonts w:hint="cs"/>
-          <w:rtl/>
-          <w:lang w:bidi="fa-IR"/>
-        </w:rPr>
-        <w:t>هم</w:t>
-      </w:r>
-      <w:r>
-        <w:rPr>
-          <w:rFonts w:hint="cs"/>
-          <w:rtl/>
-          <w:lang w:bidi="fa-IR"/>
-        </w:rPr>
-        <w:softHyphen/>
-        <w:t>چنین امکان تعریف ستون</w:t>
-      </w:r>
-      <w:r>
-        <w:rPr>
-          <w:rFonts w:hint="cs"/>
-          <w:rtl/>
-          <w:lang w:bidi="fa-IR"/>
-        </w:rPr>
-        <w:softHyphen/>
-        <w:t>های دلخواه</w:t>
-      </w:r>
-      <w:r>
-        <w:rPr>
-          <w:rStyle w:val="FootnoteReference"/>
-          <w:rtl/>
-          <w:lang w:bidi="fa-IR"/>
-        </w:rPr>
-        <w:footnoteReference w:id="7"/>
-      </w:r>
-      <w:r>
-        <w:rPr>
-          <w:rFonts w:hint="cs"/>
-          <w:rtl/>
-          <w:lang w:bidi="fa-IR"/>
-        </w:rPr>
-        <w:t xml:space="preserve"> کاربر وجود دارد. در این ستون</w:t>
-      </w:r>
-      <w:r>
-        <w:rPr>
-          <w:rFonts w:hint="cs"/>
-          <w:rtl/>
-          <w:lang w:bidi="fa-IR"/>
-        </w:rPr>
-        <w:softHyphen/>
-        <w:t>ها می</w:t>
-      </w:r>
-      <w:r>
-        <w:rPr>
-          <w:rFonts w:hint="cs"/>
-          <w:rtl/>
-          <w:lang w:bidi="fa-IR"/>
-        </w:rPr>
-        <w:softHyphen/>
-        <w:t xml:space="preserve">توان فرمولی بر حسب فیلدهای موجود نوشت و </w:t>
-      </w:r>
-      <w:r>
-        <w:rPr>
-          <w:rFonts w:hint="cs"/>
-          <w:rtl/>
-          <w:lang w:bidi="fa-IR"/>
-        </w:rPr>
-        <w:t xml:space="preserve">در خروجی نهایی </w:t>
-      </w:r>
-      <w:r>
-        <w:rPr>
-          <w:rFonts w:hint="cs"/>
-          <w:rtl/>
-          <w:lang w:bidi="fa-IR"/>
-        </w:rPr>
-        <w:t>مقدار این فرمول را مشاهده کرد.</w:t>
-      </w:r>
-      <w:r>
-        <w:rPr>
-          <w:rFonts w:hint="cs"/>
-          <w:rtl/>
-          <w:lang w:bidi="fa-IR"/>
-        </w:rPr>
-        <w:t xml:space="preserve"> برای نگارش این فرمول، یک صفحه</w:t>
-      </w:r>
-      <w:r>
-        <w:rPr>
-          <w:rFonts w:hint="cs"/>
-          <w:rtl/>
-          <w:lang w:bidi="fa-IR"/>
-        </w:rPr>
-        <w:softHyphen/>
-        <w:t>ی فرمول</w:t>
-      </w:r>
-      <w:r>
-        <w:rPr>
-          <w:rFonts w:hint="cs"/>
-          <w:rtl/>
-          <w:lang w:bidi="fa-IR"/>
-        </w:rPr>
-        <w:softHyphen/>
-        <w:t>ساز نمایش داده می</w:t>
-      </w:r>
-      <w:r>
-        <w:rPr>
-          <w:rFonts w:hint="cs"/>
-          <w:rtl/>
-          <w:lang w:bidi="fa-IR"/>
-        </w:rPr>
-        <w:softHyphen/>
-        <w:t>شود که عملگرهای ریاضی و  انواع مرسوم توابع محاسباتی و شرطی را خواهد داشت.</w:t>
+        <w:commentReference w:id="2"/>
       </w:r>
     </w:p>
     <w:p>
@@ -3383,6 +2723,7 @@
           <w:rtl/>
           <w:lang w:bidi="fa-IR"/>
         </w:rPr>
+        <w:lastRenderedPageBreak/>
         <w:t>اجرا</w:t>
       </w:r>
       <w:r>
@@ -3497,6 +2838,7 @@
     <w:p>
       <w:pPr>
         <w:rPr>
+          <w:rFonts w:cs="Times New Roman"/>
           <w:rtl/>
           <w:lang w:bidi="fa-IR"/>
         </w:rPr>
@@ -3516,76 +2858,83 @@
           <w:lang w:bidi="fa-IR"/>
         </w:rPr>
         <w:softHyphen/>
-        <w:t xml:space="preserve">کند که در نمایش تعاملی گزارش، اطلاعات را به صورت یکجا مشاهده کند یا به صورت پلکانی. در صورت انتخاب </w:t>
-      </w:r>
-      <w:commentRangeStart w:id="10"/>
-      <w:r>
-        <w:rPr>
-          <w:rFonts w:hint="cs"/>
-          <w:rtl/>
-          <w:lang w:bidi="fa-IR"/>
-        </w:rPr>
-        <w:t>نمایش پلکانی، اطلاعات گروه</w:t>
-      </w:r>
-      <w:r>
-        <w:rPr>
-          <w:rFonts w:hint="cs"/>
-          <w:rtl/>
-          <w:lang w:bidi="fa-IR"/>
-        </w:rPr>
-        <w:softHyphen/>
-        <w:t>بندی شده به صورت درختی نمایش داده می</w:t>
-      </w:r>
-      <w:r>
-        <w:rPr>
-          <w:rFonts w:hint="cs"/>
-          <w:rtl/>
-          <w:lang w:bidi="fa-IR"/>
-        </w:rPr>
-        <w:softHyphen/>
-        <w:t>شوند و امکان مشاهده</w:t>
-      </w:r>
-      <w:r>
-        <w:rPr>
-          <w:rFonts w:hint="cs"/>
-          <w:rtl/>
-          <w:lang w:bidi="fa-IR"/>
-        </w:rPr>
-        <w:softHyphen/>
-        <w:t>ی جزئیات هر گروه فراهم می</w:t>
-      </w:r>
-      <w:r>
-        <w:rPr>
-          <w:rFonts w:hint="cs"/>
-          <w:rtl/>
-          <w:lang w:bidi="fa-IR"/>
-        </w:rPr>
-        <w:softHyphen/>
-        <w:t>شود.</w:t>
-      </w:r>
-      <w:commentRangeEnd w:id="10"/>
-      <w:r>
-        <w:rPr>
-          <w:rStyle w:val="CommentReference"/>
-          <w:rtl/>
-        </w:rPr>
-        <w:commentReference w:id="10"/>
-      </w:r>
-    </w:p>
-    <w:p>
-      <w:pPr>
-        <w:rPr>
-          <w:rtl/>
-          <w:lang w:bidi="fa-IR"/>
-        </w:rPr>
-      </w:pPr>
-      <w:r>
-        <w:rPr>
-          <w:rFonts w:hint="cs"/>
-          <w:rtl/>
-          <w:lang w:bidi="fa-IR"/>
-        </w:rPr>
-        <w:lastRenderedPageBreak/>
+        <w:t>کند که در نمایش تعاملی گزارش، اطلاعات را به صورت یکجا مشاهده کند یا به صورت پلکانی. در صورت انتخاب نمایش پلکانی، اطلاعات گروه</w:t>
+      </w:r>
+      <w:r>
+        <w:rPr>
+          <w:rFonts w:hint="cs"/>
+          <w:rtl/>
+          <w:lang w:bidi="fa-IR"/>
+        </w:rPr>
+        <w:softHyphen/>
+        <w:t xml:space="preserve">بندی </w:t>
+      </w:r>
+      <w:r>
+        <w:rPr>
+          <w:rFonts w:hint="cs"/>
+          <w:rtl/>
+          <w:lang w:bidi="fa-IR"/>
+        </w:rPr>
+        <w:t>مرحله به مرحله به کاربر نشان داده می</w:t>
+      </w:r>
+      <w:r>
+        <w:rPr>
+          <w:rFonts w:hint="cs"/>
+          <w:rtl/>
+          <w:lang w:bidi="fa-IR"/>
+        </w:rPr>
+        <w:softHyphen/>
+        <w:t>شوند و او می</w:t>
+      </w:r>
+      <w:r>
+        <w:rPr>
+          <w:rFonts w:hint="cs"/>
+          <w:rtl/>
+          <w:lang w:bidi="fa-IR"/>
+        </w:rPr>
+        <w:softHyphen/>
+        <w:t>تواند با انتخاب هر یک از گروه</w:t>
+      </w:r>
+      <w:r>
+        <w:rPr>
+          <w:rFonts w:hint="cs"/>
+          <w:rtl/>
+          <w:lang w:bidi="fa-IR"/>
+        </w:rPr>
+        <w:softHyphen/>
+        <w:t>ها، اطلاعات سطح گروه</w:t>
+      </w:r>
+      <w:r>
+        <w:rPr>
+          <w:rFonts w:hint="cs"/>
+          <w:rtl/>
+          <w:lang w:bidi="fa-IR"/>
+        </w:rPr>
+        <w:softHyphen/>
+        <w:t>بندی بعدی یا اطلاعات جزئی گروه (در آخرین سطح) را ببیند</w:t>
+      </w:r>
+      <w:r>
+        <w:rPr>
+          <w:rFonts w:hint="cs"/>
+          <w:rtl/>
+          <w:lang w:bidi="fa-IR"/>
+        </w:rPr>
+        <w:t>.</w:t>
+      </w:r>
+    </w:p>
+    <w:p>
+      <w:pPr>
+        <w:rPr>
+          <w:rtl/>
+          <w:lang w:bidi="fa-IR"/>
+        </w:rPr>
+      </w:pPr>
+      <w:r>
+        <w:rPr>
+          <w:rFonts w:hint="cs"/>
+          <w:rtl/>
+          <w:lang w:bidi="fa-IR"/>
+        </w:rPr>
         <w:t>هم</w:t>
       </w:r>
       <w:r>
@@ -3651,91 +3000,8 @@
         <w:softHyphen/>
         <w:t xml:space="preserve">شود. </w:t>
       </w:r>
-      <w:commentRangeStart w:id="11"/>
-      <w:r>
-        <w:rPr>
-          <w:rFonts w:hint="cs"/>
-          <w:rtl/>
-          <w:lang w:bidi="fa-IR"/>
-        </w:rPr>
-        <w:t>سپس با زدن دکمه</w:t>
-      </w:r>
-      <w:r>
-        <w:rPr>
-          <w:rFonts w:hint="cs"/>
-          <w:rtl/>
-          <w:lang w:bidi="fa-IR"/>
-        </w:rPr>
-        <w:softHyphen/>
-        <w:t>ی ذخیره گزارش اجرا می</w:t>
-      </w:r>
-      <w:r>
-        <w:rPr>
-          <w:rFonts w:hint="cs"/>
-          <w:rtl/>
-          <w:lang w:bidi="fa-IR"/>
-        </w:rPr>
-        <w:softHyphen/>
-        <w:t>شود و نتیجه</w:t>
-      </w:r>
-      <w:r>
-        <w:rPr>
-          <w:rFonts w:hint="cs"/>
-          <w:rtl/>
-          <w:lang w:bidi="fa-IR"/>
-        </w:rPr>
-        <w:softHyphen/>
-        <w:t>ی گزارش ذخیره می</w:t>
-      </w:r>
-      <w:r>
-        <w:rPr>
-          <w:rFonts w:hint="cs"/>
-          <w:rtl/>
-          <w:lang w:bidi="fa-IR"/>
-        </w:rPr>
-        <w:softHyphen/>
-        <w:t>شود.</w:t>
-      </w:r>
-      <w:commentRangeEnd w:id="11"/>
-      <w:r>
-        <w:rPr>
-          <w:rStyle w:val="CommentReference"/>
-          <w:rtl/>
-        </w:rPr>
-        <w:commentReference w:id="11"/>
-      </w:r>
-    </w:p>
-    <w:p>
-      <w:pPr>
-        <w:rPr>
-          <w:rtl/>
-          <w:lang w:bidi="fa-IR"/>
-        </w:rPr>
-      </w:pPr>
-    </w:p>
-    <w:p>
-      <w:pPr>
-        <w:rPr>
-          <w:rtl/>
-          <w:lang w:bidi="fa-IR"/>
-        </w:rPr>
-      </w:pPr>
-    </w:p>
-    <w:p>
-      <w:pPr>
-        <w:rPr>
-          <w:rtl/>
-          <w:lang w:bidi="fa-IR"/>
-        </w:rPr>
-      </w:pPr>
-    </w:p>
-    <w:p>
-      <w:pPr>
-        <w:rPr>
-          <w:rtl/>
-          <w:lang w:bidi="fa-IR"/>
-        </w:rPr>
-      </w:pPr>
+      <w:bookmarkStart w:id="3" w:name="_GoBack"/>
+      <w:bookmarkEnd w:id="3"/>
     </w:p>
     <w:p>
       <w:pPr>
@@ -3938,7 +3204,7 @@
         <w:softHyphen/>
         <w:t xml:space="preserve">آیند </w:t>
       </w:r>
-      <w:commentRangeStart w:id="12"/>
+      <w:commentRangeStart w:id="4"/>
       <w:r>
         <w:rPr>
           <w:rFonts w:hint="cs"/>
@@ -3965,13 +3231,13 @@
         <w:softHyphen/>
         <w:t>بندی را نیز افزود.</w:t>
       </w:r>
-      <w:commentRangeEnd w:id="12"/>
+      <w:commentRangeEnd w:id="4"/>
       <w:r>
         <w:rPr>
           <w:rStyle w:val="CommentReference"/>
           <w:rtl/>
         </w:rPr>
-        <w:commentReference w:id="12"/>
+        <w:commentReference w:id="4"/>
       </w:r>
     </w:p>
     <w:p>
@@ -4014,7 +3280,7 @@
         </w:rPr>
         <w:t xml:space="preserve"> نیستند. </w:t>
       </w:r>
-      <w:commentRangeStart w:id="13"/>
+      <w:commentRangeStart w:id="5"/>
       <w:r>
         <w:rPr>
           <w:rFonts w:hint="cs"/>
@@ -4050,13 +3316,13 @@
         <w:softHyphen/>
         <w:t>ها، مطلوب خود را انتخاب کند.</w:t>
       </w:r>
-      <w:commentRangeEnd w:id="13"/>
+      <w:commentRangeEnd w:id="5"/>
       <w:r>
         <w:rPr>
           <w:rStyle w:val="CommentReference"/>
           <w:rtl/>
         </w:rPr>
-        <w:commentReference w:id="13"/>
+        <w:commentReference w:id="5"/>
       </w:r>
     </w:p>
     <w:p>
@@ -4239,7 +3505,7 @@
           <w:rtl/>
           <w:lang w:bidi="fa-IR"/>
         </w:rPr>
-        <w:footnoteReference w:id="8"/>
+        <w:footnoteReference w:id="7"/>
       </w:r>
       <w:r>
         <w:rPr>
@@ -4342,11 +3608,19 @@
         <w:softHyphen/>
         <w:t xml:space="preserve">ی صفحه استفاده کرد. </w:t>
       </w:r>
-      <w:r>
-        <w:rPr>
-          <w:lang w:bidi="fa-IR"/>
-        </w:rPr>
-        <w:t>header , footer</w:t>
+      <w:proofErr w:type="gramStart"/>
+      <w:r>
+        <w:rPr>
+          <w:lang w:bidi="fa-IR"/>
+        </w:rPr>
+        <w:t>header ,</w:t>
+      </w:r>
+      <w:proofErr w:type="gramEnd"/>
+      <w:r>
+        <w:rPr>
+          <w:lang w:bidi="fa-IR"/>
+        </w:rPr>
+        <w:t xml:space="preserve"> footer</w:t>
       </w:r>
       <w:r>
         <w:rPr>
@@ -4386,6 +3660,7 @@
           <w:lang w:bidi="fa-IR"/>
         </w:rPr>
       </w:pPr>
+      <w:proofErr w:type="gramStart"/>
       <w:r>
         <w:rPr>
           <w:lang w:bidi="fa-IR"/>
@@ -4404,7 +3679,16 @@
           <w:rtl/>
           <w:lang w:bidi="fa-IR"/>
         </w:rPr>
-        <w:t xml:space="preserve">  گزارش: مشابه </w:t>
+        <w:t xml:space="preserve">  گزارش</w:t>
+      </w:r>
+      <w:proofErr w:type="gramEnd"/>
+      <w:r>
+        <w:rPr>
+          <w:rFonts w:hint="cs"/>
+          <w:rtl/>
+          <w:lang w:bidi="fa-IR"/>
+        </w:rPr>
+        <w:t xml:space="preserve">: مشابه </w:t>
       </w:r>
       <w:r>
         <w:rPr>
@@ -4572,6 +3856,31 @@
           <w:rtl/>
           <w:lang w:bidi="fa-IR"/>
         </w:rPr>
+        <w:footnoteReference w:id="8"/>
+      </w:r>
+      <w:r>
+        <w:rPr>
+          <w:rFonts w:hint="cs"/>
+          <w:rtl/>
+          <w:lang w:bidi="fa-IR"/>
+        </w:rPr>
+        <w:t xml:space="preserve"> به همراه </w:t>
+      </w:r>
+      <w:commentRangeStart w:id="6"/>
+      <w:r>
+        <w:rPr>
+          <w:rFonts w:hint="cs"/>
+          <w:rtl/>
+          <w:lang w:bidi="fa-IR"/>
+        </w:rPr>
+        <w:t>چاقی</w:t>
+      </w:r>
+      <w:r>
+        <w:rPr>
+          <w:rStyle w:val="FootnoteReference"/>
+          <w:rtl/>
+          <w:lang w:bidi="fa-IR"/>
+        </w:rPr>
         <w:footnoteReference w:id="9"/>
       </w:r>
       <w:r>
@@ -4580,16 +3889,15 @@
           <w:rtl/>
           <w:lang w:bidi="fa-IR"/>
         </w:rPr>
-        <w:t xml:space="preserve"> به همراه </w:t>
-      </w:r>
-      <w:commentRangeStart w:id="14"/>
-      <w:r>
-        <w:rPr>
-          <w:rFonts w:hint="cs"/>
-          <w:rtl/>
-          <w:lang w:bidi="fa-IR"/>
-        </w:rPr>
-        <w:t>چاقی</w:t>
+        <w:t xml:space="preserve"> </w:t>
+      </w:r>
+      <w:r>
+        <w:rPr>
+          <w:rFonts w:hint="cs"/>
+          <w:rtl/>
+          <w:lang w:bidi="fa-IR"/>
+        </w:rPr>
+        <w:t>و کجکی</w:t>
       </w:r>
       <w:r>
         <w:rPr>
@@ -4599,36 +3907,12 @@
         </w:rPr>
         <w:footnoteReference w:id="10"/>
       </w:r>
-      <w:r>
-        <w:rPr>
-          <w:rFonts w:hint="cs"/>
-          <w:rtl/>
-          <w:lang w:bidi="fa-IR"/>
-        </w:rPr>
-        <w:t xml:space="preserve"> </w:t>
-      </w:r>
-      <w:r>
-        <w:rPr>
-          <w:rFonts w:hint="cs"/>
-          <w:rtl/>
-          <w:lang w:bidi="fa-IR"/>
-        </w:rPr>
-        <w:t>و کجکی</w:t>
-      </w:r>
-      <w:r>
-        <w:rPr>
-          <w:rStyle w:val="FootnoteReference"/>
-          <w:rtl/>
-          <w:lang w:bidi="fa-IR"/>
-        </w:rPr>
-        <w:footnoteReference w:id="11"/>
-      </w:r>
-      <w:commentRangeEnd w:id="14"/>
+      <w:commentRangeEnd w:id="6"/>
       <w:r>
         <w:rPr>
           <w:rStyle w:val="CommentReference"/>
         </w:rPr>
-        <w:commentReference w:id="14"/>
+        <w:commentReference w:id="6"/>
       </w:r>
       <w:r>
         <w:rPr>
@@ -4690,12 +3974,14 @@
           <w:lang w:bidi="fa-IR"/>
         </w:rPr>
       </w:pPr>
+      <w:proofErr w:type="gramStart"/>
       <w:r>
         <w:rPr>
           <w:lang w:bidi="fa-IR"/>
         </w:rPr>
         <w:t>border</w:t>
       </w:r>
+      <w:proofErr w:type="gramEnd"/>
       <w:r>
         <w:rPr>
           <w:rFonts w:hint="cs"/>
@@ -4765,7 +4051,7 @@
           <w:lang w:bidi="fa-IR"/>
         </w:rPr>
       </w:pPr>
-      <w:commentRangeStart w:id="15"/>
+      <w:commentRangeStart w:id="7"/>
       <w:r>
         <w:rPr>
           <w:rFonts w:hint="cs"/>
@@ -4894,13 +4180,13 @@
         </w:rPr>
         <w:t xml:space="preserve"> هر صفحه با مقادیر مناسب نشان داده خواهند شد.</w:t>
       </w:r>
-      <w:commentRangeEnd w:id="15"/>
+      <w:commentRangeEnd w:id="7"/>
       <w:r>
         <w:rPr>
           <w:rStyle w:val="CommentReference"/>
           <w:rtl/>
         </w:rPr>
-        <w:commentReference w:id="15"/>
+        <w:commentReference w:id="7"/>
       </w:r>
     </w:p>
     <w:p>
@@ -4953,12 +4239,14 @@
         <w:softHyphen/>
         <w:t xml:space="preserve">توان خروجی گزارش را در دو فرمت </w:t>
       </w:r>
+      <w:proofErr w:type="spellStart"/>
       <w:r>
         <w:rPr>
           <w:lang w:bidi="fa-IR"/>
         </w:rPr>
         <w:t>pdf</w:t>
       </w:r>
+      <w:proofErr w:type="spellEnd"/>
       <w:r>
         <w:rPr>
           <w:rFonts w:hint="cs"/>
@@ -4967,12 +4255,14 @@
         </w:rPr>
         <w:t xml:space="preserve"> و </w:t>
       </w:r>
+      <w:proofErr w:type="spellStart"/>
       <w:r>
         <w:rPr>
           <w:lang w:bidi="fa-IR"/>
         </w:rPr>
         <w:t>xsl</w:t>
       </w:r>
+      <w:proofErr w:type="spellEnd"/>
       <w:r>
         <w:rPr>
           <w:rFonts w:hint="cs"/>
@@ -5514,12 +4804,13 @@
 </file>
 
 <file path=word/comments.xml><?xml version="1.0" encoding="utf-8"?>
-<w:comments xmlns:ve="http://schemas.openxmlformats.org/markup-compatibility/2006" xmlns:o="urn:schemas-microsoft-com:office:office" xmlns:r="http://schemas.openxmlformats.org/officeDocument/2006/relationships" xmlns:m="http://schemas.openxmlformats.org/officeDocument/2006/math" xmlns:v="urn:schemas-microsoft-com:vml" xmlns:wp="http://schemas.openxmlformats.org/drawingml/2006/wordprocessingDrawing" xmlns:w10="urn:schemas-microsoft-com:office:word" xmlns:w="http://schemas.openxmlformats.org/wordprocessingml/2006/main" xmlns:wne="http://schemas.microsoft.com/office/word/2006/wordml">
-  <w:comment w:id="0" w:author="Alireza" w:date="2012-01-14T09:17:00Z" w:initials="A">
+<w:comments xmlns:wpc="http://schemas.microsoft.com/office/word/2010/wordprocessingCanvas" xmlns:mc="http://schemas.openxmlformats.org/markup-compatibility/2006" xmlns:o="urn:schemas-microsoft-com:office:office" xmlns:r="http://schemas.openxmlformats.org/officeDocument/2006/relationships" xmlns:m="http://schemas.openxmlformats.org/officeDocument/2006/math" xmlns:v="urn:schemas-microsoft-com:vml" xmlns:wp14="http://schemas.microsoft.com/office/word/2010/wordprocessingDrawing" xmlns:wp="http://schemas.openxmlformats.org/drawingml/2006/wordprocessingDrawing" xmlns:w10="urn:schemas-microsoft-com:office:word" xmlns:w="http://schemas.openxmlformats.org/wordprocessingml/2006/main" xmlns:w14="http://schemas.microsoft.com/office/word/2010/wordml" xmlns:wpg="http://schemas.microsoft.com/office/word/2010/wordprocessingGroup" xmlns:wpi="http://schemas.microsoft.com/office/word/2010/wordprocessingInk" xmlns:wne="http://schemas.microsoft.com/office/word/2006/wordml" xmlns:wps="http://schemas.microsoft.com/office/word/2010/wordprocessingShape" mc:Ignorable="w14 wp14">
+  <w:comment w:id="0" w:author="Alireza" w:date="2012-01-17T07:54:00Z" w:initials="A">
     <w:p>
       <w:pPr>
         <w:pStyle w:val="CommentText"/>
         <w:rPr>
+          <w:rFonts w:hint="cs"/>
           <w:rtl/>
           <w:lang w:bidi="fa-IR"/>
         </w:rPr>
@@ -5536,49 +4827,14 @@
           <w:rtl/>
           <w:lang w:bidi="fa-IR"/>
         </w:rPr>
-        <w:t>این</w:t>
-      </w:r>
-      <w:r>
-        <w:rPr>
-          <w:rFonts w:hint="cs"/>
-          <w:rtl/>
-          <w:lang w:bidi="fa-IR"/>
-        </w:rPr>
-        <w:softHyphen/>
-        <w:t xml:space="preserve">جا بحث </w:t>
-      </w:r>
-      <w:r>
-        <w:rPr>
-          <w:lang w:bidi="fa-IR"/>
-        </w:rPr>
-        <w:t>category</w:t>
-      </w:r>
-      <w:r>
-        <w:rPr>
-          <w:rFonts w:hint="cs"/>
-          <w:rtl/>
-          <w:lang w:bidi="fa-IR"/>
-        </w:rPr>
-        <w:t xml:space="preserve"> هم هست که تو مستندات قرارداد نباید بهش اشاره کنیم ولی خودمون تو تحلیل</w:t>
-      </w:r>
-      <w:r>
-        <w:rPr>
-          <w:rFonts w:hint="cs"/>
-          <w:rtl/>
-          <w:lang w:bidi="fa-IR"/>
-        </w:rPr>
-        <w:softHyphen/>
-        <w:t>های بعدیمون در نظر بگیریم</w:t>
+        <w:t>آینده</w:t>
       </w:r>
     </w:p>
   </w:comment>
-  <w:comment w:id="1" w:author="MohammadDashti" w:date="2012-01-16T16:06:00Z" w:initials="MohammadD">
+  <w:comment w:id="1" w:author="caramel" w:date="2012-01-13T12:07:00Z" w:initials="c">
     <w:p>
       <w:pPr>
         <w:pStyle w:val="CommentText"/>
-        <w:rPr>
-          <w:rtl/>
-        </w:rPr>
       </w:pPr>
       <w:r>
         <w:rPr>
@@ -5591,44 +4847,31 @@
           <w:rFonts w:hint="cs"/>
           <w:rtl/>
         </w:rPr>
-        <w:t>مطمئنی که می خوای درختی باشه. من که میگم لیستی باشه. یعنی مثل نرم افزار الانشون اول لیست جداول رو نشون بدیم و انتخاب که کرد، توی قسمت انتخاب فیلد هم باز دوباره لیست فیلدهای اون جداول منتخب به تفکبک جدول نشون میدیم که کاربر باز از توی این لیست انتخاب می کنه (که البته باید این دو تا لیست پایینش خاصیت جستجو داشته باشه، همینطور که توی نرم افزار فعلیشون داره)</w:t>
-      </w:r>
-    </w:p>
+        <w:t>آینده</w:t>
+      </w:r>
+    </w:p>
+  </w:comment>
+  <w:comment w:id="2" w:author="caramel" w:date="2012-01-13T12:13:00Z" w:initials="c">
     <w:p>
       <w:pPr>
         <w:pStyle w:val="CommentText"/>
-        <w:rPr>
-          <w:rtl/>
-          <w:lang w:bidi="fa-IR"/>
-        </w:rPr>
-      </w:pPr>
-      <w:r>
-        <w:rPr>
-          <w:rFonts w:hint="cs"/>
-          <w:rtl/>
-        </w:rPr>
-        <w:t xml:space="preserve">البته این حالت درختی در صورتی که بخواهیم کاربر با </w:t>
-      </w:r>
-      <w:r>
-        <w:t>drag and drop</w:t>
-      </w:r>
-      <w:r>
-        <w:rPr>
-          <w:rFonts w:hint="cs"/>
-          <w:rtl/>
-          <w:lang w:bidi="fa-IR"/>
-        </w:rPr>
-        <w:t xml:space="preserve"> فیلدهاش رو توی گرید مربوط به فیلدها بندازه (کار کار ساده ای هم هست) می تونه مفید باشه </w:t>
-      </w:r>
-      <w:r>
-        <w:rPr>
-          <w:lang w:bidi="fa-IR"/>
-        </w:rPr>
-        <w:sym w:font="Wingdings" w:char="F04A"/>
+      </w:pPr>
+      <w:r>
+        <w:rPr>
+          <w:rStyle w:val="CommentReference"/>
+        </w:rPr>
+        <w:annotationRef/>
+      </w:r>
+      <w:r>
+        <w:rPr>
+          <w:rFonts w:hint="cs"/>
+          <w:rtl/>
+        </w:rPr>
+        <w:t>آینده</w:t>
       </w:r>
     </w:p>
   </w:comment>
-  <w:comment w:id="2" w:author="caramel" w:date="2012-01-13T12:07:00Z" w:initials="c">
+  <w:comment w:id="4" w:author="caramel" w:date="2012-01-13T12:49:00Z" w:initials="c">
     <w:p>
       <w:pPr>
         <w:pStyle w:val="CommentText"/>
@@ -5648,15 +4891,10 @@
       </w:r>
     </w:p>
   </w:comment>
-  <w:comment w:id="3" w:author="MohammadDashti" w:date="2012-01-16T16:22:00Z" w:initials="MohammadD">
+  <w:comment w:id="5" w:author="caramel" w:date="2012-01-13T12:49:00Z" w:initials="c">
     <w:p>
       <w:pPr>
         <w:pStyle w:val="CommentText"/>
-        <w:rPr>
-          <w:rFonts w:hint="cs"/>
-          <w:rtl/>
-          <w:lang w:bidi="fa-IR"/>
-        </w:rPr>
       </w:pPr>
       <w:r>
         <w:rPr>
@@ -5669,25 +4907,18 @@
           <w:rFonts w:hint="cs"/>
           <w:rtl/>
         </w:rPr>
-        <w:t xml:space="preserve">با توجه به این قسمت، بسیار توضیه می کنم که </w:t>
-      </w:r>
-      <w:r>
-        <w:t xml:space="preserve">drag and drop </w:t>
-      </w:r>
-      <w:r>
-        <w:rPr>
-          <w:rFonts w:hint="cs"/>
-          <w:rtl/>
-          <w:lang w:bidi="fa-IR"/>
-        </w:rPr>
-        <w:t>؛ چون واقعا کارمون رو ساده می کنه. البته باید یک نمای گرافیکی هم روی کاغذ بکشیم و بهشون نشون بدیم که بعدش نگن که ما مثل نرم افزار قبلی رو می خوایم.</w:t>
+        <w:t>آینده</w:t>
       </w:r>
     </w:p>
   </w:comment>
-  <w:comment w:id="4" w:author="caramel" w:date="2012-01-13T12:13:00Z" w:initials="c">
+  <w:comment w:id="6" w:author="caramel" w:date="2012-01-13T12:58:00Z" w:initials="c">
     <w:p>
       <w:pPr>
         <w:pStyle w:val="CommentText"/>
+        <w:rPr>
+          <w:rtl/>
+          <w:lang w:bidi="fa-IR"/>
+        </w:rPr>
       </w:pPr>
       <w:r>
         <w:rPr>
@@ -5699,727 +4930,13 @@
         <w:rPr>
           <w:rFonts w:hint="cs"/>
           <w:rtl/>
-        </w:rPr>
-        <w:t>آینده</w:t>
+          <w:lang w:bidi="fa-IR"/>
+        </w:rPr>
+        <w:t>هه هه... اینا به فارسی چی می شن؟</w:t>
       </w:r>
     </w:p>
   </w:comment>
-  <w:comment w:id="5" w:author="MohammadDashti" w:date="2012-01-16T16:35:00Z" w:initials="MohammadD">
-    <w:p>
-      <w:pPr>
-        <w:pStyle w:val="CommentText"/>
-        <w:rPr>
-          <w:rFonts w:hint="cs"/>
-          <w:rtl/>
-        </w:rPr>
-      </w:pPr>
-      <w:r>
-        <w:rPr>
-          <w:rStyle w:val="CommentReference"/>
-        </w:rPr>
-        <w:annotationRef/>
-      </w:r>
-      <w:r>
-        <w:rPr>
-          <w:rFonts w:hint="cs"/>
-          <w:rtl/>
-        </w:rPr>
-        <w:t>آینده</w:t>
-      </w:r>
-    </w:p>
-    <w:p>
-      <w:pPr>
-        <w:pStyle w:val="CommentText"/>
-      </w:pPr>
-      <w:r>
-        <w:rPr>
-          <w:rFonts w:hint="cs"/>
-          <w:rtl/>
-        </w:rPr>
-        <w:t>چیزی</w:t>
-      </w:r>
-      <w:r>
-        <w:rPr>
-          <w:rtl/>
-        </w:rPr>
-        <w:t xml:space="preserve"> </w:t>
-      </w:r>
-      <w:r>
-        <w:rPr>
-          <w:rFonts w:hint="cs"/>
-          <w:rtl/>
-        </w:rPr>
-        <w:t>که</w:t>
-      </w:r>
-      <w:r>
-        <w:rPr>
-          <w:rtl/>
-        </w:rPr>
-        <w:t xml:space="preserve"> </w:t>
-      </w:r>
-      <w:r>
-        <w:rPr>
-          <w:rFonts w:hint="cs"/>
-          <w:rtl/>
-        </w:rPr>
-        <w:t>مهندس</w:t>
-      </w:r>
-      <w:r>
-        <w:rPr>
-          <w:rtl/>
-        </w:rPr>
-        <w:t xml:space="preserve"> </w:t>
-      </w:r>
-      <w:r>
-        <w:rPr>
-          <w:rFonts w:hint="cs"/>
-          <w:rtl/>
-        </w:rPr>
-        <w:t>کشاورز</w:t>
-      </w:r>
-      <w:r>
-        <w:rPr>
-          <w:rtl/>
-        </w:rPr>
-        <w:t xml:space="preserve"> </w:t>
-      </w:r>
-      <w:r>
-        <w:rPr>
-          <w:rFonts w:hint="cs"/>
-          <w:rtl/>
-        </w:rPr>
-        <w:t>هم</w:t>
-      </w:r>
-      <w:r>
-        <w:rPr>
-          <w:rtl/>
-        </w:rPr>
-        <w:t xml:space="preserve"> </w:t>
-      </w:r>
-      <w:r>
-        <w:rPr>
-          <w:rFonts w:hint="cs"/>
-          <w:rtl/>
-        </w:rPr>
-        <w:t>روش</w:t>
-      </w:r>
-      <w:r>
-        <w:rPr>
-          <w:rtl/>
-        </w:rPr>
-        <w:t xml:space="preserve"> </w:t>
-      </w:r>
-      <w:r>
-        <w:rPr>
-          <w:rFonts w:hint="cs"/>
-          <w:rtl/>
-        </w:rPr>
-        <w:t>تاکید</w:t>
-      </w:r>
-      <w:r>
-        <w:rPr>
-          <w:rtl/>
-        </w:rPr>
-        <w:t xml:space="preserve"> </w:t>
-      </w:r>
-      <w:r>
-        <w:rPr>
-          <w:rFonts w:hint="cs"/>
-          <w:rtl/>
-        </w:rPr>
-        <w:t>داشتند</w:t>
-      </w:r>
-      <w:r>
-        <w:rPr>
-          <w:rtl/>
-        </w:rPr>
-        <w:t xml:space="preserve"> </w:t>
-      </w:r>
-      <w:r>
-        <w:rPr>
-          <w:rFonts w:hint="cs"/>
-          <w:rtl/>
-        </w:rPr>
-        <w:t>این</w:t>
-      </w:r>
-      <w:r>
-        <w:rPr>
-          <w:rtl/>
-        </w:rPr>
-        <w:t xml:space="preserve"> </w:t>
-      </w:r>
-      <w:r>
-        <w:rPr>
-          <w:rFonts w:hint="cs"/>
-          <w:rtl/>
-        </w:rPr>
-        <w:t>بود</w:t>
-      </w:r>
-      <w:r>
-        <w:rPr>
-          <w:rFonts w:hint="cs"/>
-          <w:rtl/>
-        </w:rPr>
-        <w:t xml:space="preserve"> </w:t>
-      </w:r>
-      <w:r>
-        <w:rPr>
-          <w:rFonts w:hint="cs"/>
-          <w:rtl/>
-        </w:rPr>
-        <w:t>که</w:t>
-      </w:r>
-      <w:r>
-        <w:rPr>
-          <w:rtl/>
-        </w:rPr>
-        <w:t xml:space="preserve"> </w:t>
-      </w:r>
-      <w:r>
-        <w:rPr>
-          <w:rFonts w:hint="cs"/>
-          <w:rtl/>
-        </w:rPr>
-        <w:t>کاربر</w:t>
-      </w:r>
-      <w:r>
-        <w:rPr>
-          <w:rtl/>
-        </w:rPr>
-        <w:t xml:space="preserve"> </w:t>
-      </w:r>
-      <w:r>
-        <w:rPr>
-          <w:rFonts w:hint="cs"/>
-          <w:rtl/>
-        </w:rPr>
-        <w:t>خودش</w:t>
-      </w:r>
-      <w:r>
-        <w:rPr>
-          <w:rtl/>
-        </w:rPr>
-        <w:t xml:space="preserve"> </w:t>
-      </w:r>
-      <w:r>
-        <w:rPr>
-          <w:rFonts w:hint="cs"/>
-          <w:rtl/>
-        </w:rPr>
-        <w:t>نتواند</w:t>
-      </w:r>
-      <w:r>
-        <w:rPr>
-          <w:rtl/>
-        </w:rPr>
-        <w:t xml:space="preserve"> </w:t>
-      </w:r>
-      <w:r>
-        <w:rPr>
-          <w:rFonts w:hint="cs"/>
-          <w:rtl/>
-        </w:rPr>
-        <w:t>متن</w:t>
-      </w:r>
-      <w:r>
-        <w:rPr>
-          <w:rtl/>
-        </w:rPr>
-        <w:t xml:space="preserve"> </w:t>
-      </w:r>
-      <w:r>
-        <w:rPr>
-          <w:rFonts w:hint="cs"/>
-          <w:rtl/>
-        </w:rPr>
-        <w:t>پرسش</w:t>
-      </w:r>
-      <w:r>
-        <w:rPr>
-          <w:rtl/>
-        </w:rPr>
-        <w:t xml:space="preserve"> </w:t>
-      </w:r>
-      <w:r>
-        <w:rPr>
-          <w:rFonts w:hint="cs"/>
-          <w:rtl/>
-        </w:rPr>
-        <w:t>را</w:t>
-      </w:r>
-      <w:r>
-        <w:rPr>
-          <w:rtl/>
-        </w:rPr>
-        <w:t xml:space="preserve"> </w:t>
-      </w:r>
-      <w:r>
-        <w:rPr>
-          <w:rFonts w:hint="cs"/>
-          <w:rtl/>
-        </w:rPr>
-        <w:t>تغییر</w:t>
-      </w:r>
-      <w:r>
-        <w:rPr>
-          <w:rtl/>
-        </w:rPr>
-        <w:t xml:space="preserve"> </w:t>
-      </w:r>
-      <w:r>
-        <w:rPr>
-          <w:rFonts w:hint="cs"/>
-          <w:rtl/>
-        </w:rPr>
-        <w:t>دهد،</w:t>
-      </w:r>
-      <w:r>
-        <w:rPr>
-          <w:rtl/>
-        </w:rPr>
-        <w:t xml:space="preserve"> </w:t>
-      </w:r>
-      <w:r>
-        <w:rPr>
-          <w:rFonts w:hint="cs"/>
-          <w:rtl/>
-        </w:rPr>
-        <w:t>چون</w:t>
-      </w:r>
-      <w:r>
-        <w:rPr>
-          <w:rtl/>
-        </w:rPr>
-        <w:t xml:space="preserve"> </w:t>
-      </w:r>
-      <w:r>
-        <w:rPr>
-          <w:rFonts w:hint="cs"/>
-          <w:rtl/>
-        </w:rPr>
-        <w:t>ممکن</w:t>
-      </w:r>
-      <w:r>
-        <w:rPr>
-          <w:rtl/>
-        </w:rPr>
-        <w:t xml:space="preserve"> </w:t>
-      </w:r>
-      <w:r>
-        <w:rPr>
-          <w:rFonts w:hint="cs"/>
-          <w:rtl/>
-        </w:rPr>
-        <w:t>است</w:t>
-      </w:r>
-      <w:r>
-        <w:rPr>
-          <w:rtl/>
-        </w:rPr>
-        <w:t xml:space="preserve"> </w:t>
-      </w:r>
-      <w:r>
-        <w:rPr>
-          <w:rFonts w:hint="cs"/>
-          <w:rtl/>
-        </w:rPr>
-        <w:t>به</w:t>
-      </w:r>
-      <w:r>
-        <w:rPr>
-          <w:rtl/>
-        </w:rPr>
-        <w:t xml:space="preserve"> </w:t>
-      </w:r>
-      <w:r>
-        <w:rPr>
-          <w:rFonts w:hint="cs"/>
-          <w:rtl/>
-        </w:rPr>
-        <w:t>مشکل</w:t>
-      </w:r>
-      <w:r>
-        <w:rPr>
-          <w:rtl/>
-        </w:rPr>
-        <w:t xml:space="preserve"> </w:t>
-      </w:r>
-      <w:r>
-        <w:rPr>
-          <w:rFonts w:hint="cs"/>
-          <w:rtl/>
-        </w:rPr>
-        <w:t>امنیتی</w:t>
-      </w:r>
-      <w:r>
-        <w:rPr>
-          <w:rtl/>
-        </w:rPr>
-        <w:t xml:space="preserve"> </w:t>
-      </w:r>
-      <w:r>
-        <w:rPr>
-          <w:rFonts w:hint="cs"/>
-          <w:rtl/>
-        </w:rPr>
-        <w:t>بخوریم</w:t>
-      </w:r>
-      <w:r>
-        <w:rPr>
-          <w:rtl/>
-        </w:rPr>
-        <w:t xml:space="preserve"> </w:t>
-      </w:r>
-      <w:r>
-        <w:rPr>
-          <w:rFonts w:hint="cs"/>
-          <w:rtl/>
-        </w:rPr>
-        <w:t>و</w:t>
-      </w:r>
-      <w:r>
-        <w:rPr>
-          <w:rtl/>
-        </w:rPr>
-        <w:t xml:space="preserve"> </w:t>
-      </w:r>
-      <w:r>
-        <w:rPr>
-          <w:rFonts w:hint="cs"/>
-          <w:rtl/>
-        </w:rPr>
-        <w:t>کاربر</w:t>
-      </w:r>
-      <w:r>
-        <w:rPr>
-          <w:rtl/>
-        </w:rPr>
-        <w:t xml:space="preserve"> </w:t>
-      </w:r>
-      <w:r>
-        <w:rPr>
-          <w:rFonts w:hint="cs"/>
-          <w:rtl/>
-        </w:rPr>
-        <w:t>به</w:t>
-      </w:r>
-      <w:r>
-        <w:rPr>
-          <w:rtl/>
-        </w:rPr>
-        <w:t xml:space="preserve"> </w:t>
-      </w:r>
-      <w:r>
-        <w:rPr>
-          <w:rFonts w:hint="cs"/>
-          <w:rtl/>
-        </w:rPr>
-        <w:t>گونه</w:t>
-      </w:r>
-      <w:r>
-        <w:rPr>
-          <w:rtl/>
-        </w:rPr>
-        <w:t xml:space="preserve"> </w:t>
-      </w:r>
-      <w:r>
-        <w:rPr>
-          <w:rFonts w:hint="cs"/>
-          <w:rtl/>
-        </w:rPr>
-        <w:t>ای</w:t>
-      </w:r>
-      <w:r>
-        <w:rPr>
-          <w:rtl/>
-        </w:rPr>
-        <w:t xml:space="preserve"> </w:t>
-      </w:r>
-      <w:r>
-        <w:rPr>
-          <w:rFonts w:hint="cs"/>
-          <w:rtl/>
-        </w:rPr>
-        <w:t>اطلاعات</w:t>
-      </w:r>
-      <w:r>
-        <w:rPr>
-          <w:rtl/>
-        </w:rPr>
-        <w:t xml:space="preserve"> </w:t>
-      </w:r>
-      <w:r>
-        <w:rPr>
-          <w:rFonts w:hint="cs"/>
-          <w:rtl/>
-        </w:rPr>
-        <w:t>پایگاه</w:t>
-      </w:r>
-      <w:r>
-        <w:rPr>
-          <w:rtl/>
-        </w:rPr>
-        <w:t xml:space="preserve"> </w:t>
-      </w:r>
-      <w:r>
-        <w:rPr>
-          <w:rFonts w:hint="cs"/>
-          <w:rtl/>
-        </w:rPr>
-        <w:t>داده</w:t>
-      </w:r>
-      <w:r>
-        <w:rPr>
-          <w:rtl/>
-        </w:rPr>
-        <w:t xml:space="preserve"> </w:t>
-      </w:r>
-      <w:r>
-        <w:rPr>
-          <w:rFonts w:hint="cs"/>
-          <w:rtl/>
-        </w:rPr>
-        <w:t>ها</w:t>
-      </w:r>
-      <w:r>
-        <w:rPr>
-          <w:rtl/>
-        </w:rPr>
-        <w:t xml:space="preserve"> </w:t>
-      </w:r>
-      <w:r>
-        <w:rPr>
-          <w:rFonts w:hint="cs"/>
-          <w:rtl/>
-        </w:rPr>
-        <w:t>را</w:t>
-      </w:r>
-      <w:r>
-        <w:rPr>
-          <w:rtl/>
-        </w:rPr>
-        <w:t xml:space="preserve"> </w:t>
-      </w:r>
-      <w:r>
-        <w:rPr>
-          <w:rFonts w:hint="cs"/>
-          <w:rtl/>
-        </w:rPr>
-        <w:t>اضافه</w:t>
-      </w:r>
-      <w:r>
-        <w:rPr>
-          <w:rtl/>
-        </w:rPr>
-        <w:t xml:space="preserve"> </w:t>
-      </w:r>
-      <w:r>
-        <w:rPr>
-          <w:rFonts w:hint="cs"/>
-          <w:rtl/>
-        </w:rPr>
-        <w:t>و</w:t>
-      </w:r>
-      <w:r>
-        <w:rPr>
-          <w:rtl/>
-        </w:rPr>
-        <w:t xml:space="preserve"> </w:t>
-      </w:r>
-      <w:r>
-        <w:rPr>
-          <w:rFonts w:hint="cs"/>
-          <w:rtl/>
-        </w:rPr>
-        <w:t>کم</w:t>
-      </w:r>
-      <w:r>
-        <w:rPr>
-          <w:rtl/>
-        </w:rPr>
-        <w:t xml:space="preserve"> </w:t>
-      </w:r>
-      <w:r>
-        <w:rPr>
-          <w:rFonts w:hint="cs"/>
-          <w:rtl/>
-        </w:rPr>
-        <w:t>کند</w:t>
-      </w:r>
-      <w:r>
-        <w:rPr>
-          <w:rtl/>
-        </w:rPr>
-        <w:t>.</w:t>
-      </w:r>
-    </w:p>
-  </w:comment>
-  <w:comment w:id="6" w:author="MohammadDashti" w:date="2012-01-16T16:36:00Z" w:initials="MohammadD">
-    <w:p>
-      <w:pPr>
-        <w:pStyle w:val="CommentText"/>
-      </w:pPr>
-      <w:r>
-        <w:rPr>
-          <w:rStyle w:val="CommentReference"/>
-        </w:rPr>
-        <w:annotationRef/>
-      </w:r>
-      <w:r>
-        <w:rPr>
-          <w:rFonts w:hint="cs"/>
-          <w:rtl/>
-        </w:rPr>
-        <w:t>همیشه دکمه باشد ولی این توضیحات تکمیلی نیز مناسب است.</w:t>
-      </w:r>
-    </w:p>
-  </w:comment>
-  <w:comment w:id="8" w:author="MohammadDashti" w:date="2012-01-16T16:37:00Z" w:initials="MohammadD">
-    <w:p>
-      <w:pPr>
-        <w:pStyle w:val="CommentText"/>
-      </w:pPr>
-      <w:r>
-        <w:rPr>
-          <w:rStyle w:val="CommentReference"/>
-        </w:rPr>
-        <w:annotationRef/>
-      </w:r>
-      <w:r>
-        <w:rPr>
-          <w:rFonts w:hint="cs"/>
-          <w:rtl/>
-        </w:rPr>
-        <w:t>همان تفاوت در دیدی که داشتیم در مورد ستون ها و در مدل داده حل کردیم را باید در این تحلیل نیز حل کنی.</w:t>
-      </w:r>
-    </w:p>
-  </w:comment>
-  <w:comment w:id="9" w:author="MohammadDashti" w:date="2012-01-16T17:01:00Z" w:initials="MohammadD">
-    <w:p>
-      <w:pPr>
-        <w:pStyle w:val="CommentText"/>
-      </w:pPr>
-      <w:r>
-        <w:rPr>
-          <w:rStyle w:val="CommentReference"/>
-        </w:rPr>
-        <w:annotationRef/>
-      </w:r>
-      <w:r>
-        <w:rPr>
-          <w:rFonts w:hint="cs"/>
-          <w:rtl/>
-        </w:rPr>
-        <w:t>در مورد فیلدهای تاریخ و غیره هم باید ببینیم همین آپشن ها کافی هست؟!</w:t>
-      </w:r>
-    </w:p>
-  </w:comment>
-  <w:comment w:id="10" w:author="MohammadDashti" w:date="2012-01-16T17:12:00Z" w:initials="MohammadD">
-    <w:p>
-      <w:pPr>
-        <w:pStyle w:val="CommentText"/>
-      </w:pPr>
-      <w:r>
-        <w:rPr>
-          <w:rStyle w:val="CommentReference"/>
-        </w:rPr>
-        <w:annotationRef/>
-      </w:r>
-      <w:r>
-        <w:rPr>
-          <w:rFonts w:hint="cs"/>
-          <w:rtl/>
-        </w:rPr>
-        <w:t>در نمایش یکجا اینطور است. در نمایش پلکانی لیستها بصورت مرحله ای نمایش داده می شوند.</w:t>
-      </w:r>
-    </w:p>
-  </w:comment>
-  <w:comment w:id="11" w:author="MohammadDashti" w:date="2012-01-16T17:13:00Z" w:initials="MohammadD">
-    <w:p>
-      <w:pPr>
-        <w:pStyle w:val="CommentText"/>
-      </w:pPr>
-      <w:r>
-        <w:rPr>
-          <w:rStyle w:val="CommentReference"/>
-        </w:rPr>
-        <w:annotationRef/>
-      </w:r>
-      <w:r>
-        <w:rPr>
-          <w:rFonts w:hint="cs"/>
-          <w:rtl/>
-        </w:rPr>
-        <w:t>اینگونه نیست و این دکمه ذخیره فقط طراحی گزارش را ذخیره می کند و همراه با اجرای گزارش، داده آن گرفته و ذخیره می شود.</w:t>
-      </w:r>
-    </w:p>
-  </w:comment>
-  <w:comment w:id="12" w:author="caramel" w:date="2012-01-13T12:49:00Z" w:initials="c">
-    <w:p>
-      <w:pPr>
-        <w:pStyle w:val="CommentText"/>
-      </w:pPr>
-      <w:r>
-        <w:rPr>
-          <w:rStyle w:val="CommentReference"/>
-        </w:rPr>
-        <w:annotationRef/>
-      </w:r>
-      <w:r>
-        <w:rPr>
-          <w:rFonts w:hint="cs"/>
-          <w:rtl/>
-        </w:rPr>
-        <w:t>آینده</w:t>
-      </w:r>
-    </w:p>
-  </w:comment>
-  <w:comment w:id="13" w:author="caramel" w:date="2012-01-13T12:49:00Z" w:initials="c">
-    <w:p>
-      <w:pPr>
-        <w:pStyle w:val="CommentText"/>
-      </w:pPr>
-      <w:r>
-        <w:rPr>
-          <w:rStyle w:val="CommentReference"/>
-        </w:rPr>
-        <w:annotationRef/>
-      </w:r>
-      <w:r>
-        <w:rPr>
-          <w:rFonts w:hint="cs"/>
-          <w:rtl/>
-        </w:rPr>
-        <w:t>آینده</w:t>
-      </w:r>
-    </w:p>
-  </w:comment>
-  <w:comment w:id="14" w:author="caramel" w:date="2012-01-13T12:58:00Z" w:initials="c">
-    <w:p>
-      <w:pPr>
-        <w:pStyle w:val="CommentText"/>
-        <w:rPr>
-          <w:rtl/>
-          <w:lang w:bidi="fa-IR"/>
-        </w:rPr>
-      </w:pPr>
-      <w:r>
-        <w:rPr>
-          <w:rStyle w:val="CommentReference"/>
-        </w:rPr>
-        <w:annotationRef/>
-      </w:r>
-      <w:r>
-        <w:rPr>
-          <w:rFonts w:hint="cs"/>
-          <w:rtl/>
-          <w:lang w:bidi="fa-IR"/>
-        </w:rPr>
-        <w:t>هه هه... اینا به فارسی چی می شن؟</w:t>
-      </w:r>
-    </w:p>
-  </w:comment>
-  <w:comment w:id="15" w:author="caramel" w:date="2012-01-13T13:00:00Z" w:initials="c">
+  <w:comment w:id="7" w:author="caramel" w:date="2012-01-13T13:00:00Z" w:initials="c">
     <w:p>
       <w:pPr>
         <w:pStyle w:val="CommentText"/>
@@ -6443,7 +4960,7 @@
 </file>
 
 <file path=word/endnotes.xml><?xml version="1.0" encoding="utf-8"?>
-<w:endnotes xmlns:ve="http://schemas.openxmlformats.org/markup-compatibility/2006" xmlns:o="urn:schemas-microsoft-com:office:office" xmlns:r="http://schemas.openxmlformats.org/officeDocument/2006/relationships" xmlns:m="http://schemas.openxmlformats.org/officeDocument/2006/math" xmlns:v="urn:schemas-microsoft-com:vml" xmlns:wp="http://schemas.openxmlformats.org/drawingml/2006/wordprocessingDrawing" xmlns:w10="urn:schemas-microsoft-com:office:word" xmlns:w="http://schemas.openxmlformats.org/wordprocessingml/2006/main" xmlns:wne="http://schemas.microsoft.com/office/word/2006/wordml">
+<w:endnotes xmlns:wpc="http://schemas.microsoft.com/office/word/2010/wordprocessingCanvas" xmlns:mc="http://schemas.openxmlformats.org/markup-compatibility/2006" xmlns:o="urn:schemas-microsoft-com:office:office" xmlns:r="http://schemas.openxmlformats.org/officeDocument/2006/relationships" xmlns:m="http://schemas.openxmlformats.org/officeDocument/2006/math" xmlns:v="urn:schemas-microsoft-com:vml" xmlns:wp14="http://schemas.microsoft.com/office/word/2010/wordprocessingDrawing" xmlns:wp="http://schemas.openxmlformats.org/drawingml/2006/wordprocessingDrawing" xmlns:w10="urn:schemas-microsoft-com:office:word" xmlns:w="http://schemas.openxmlformats.org/wordprocessingml/2006/main" xmlns:w14="http://schemas.microsoft.com/office/word/2010/wordml" xmlns:wpg="http://schemas.microsoft.com/office/word/2010/wordprocessingGroup" xmlns:wpi="http://schemas.microsoft.com/office/word/2010/wordprocessingInk" xmlns:wne="http://schemas.microsoft.com/office/word/2006/wordml" xmlns:wps="http://schemas.microsoft.com/office/word/2010/wordprocessingShape" mc:Ignorable="w14 wp14">
   <w:endnote w:type="separator" w:id="-1">
     <w:p>
       <w:pPr>
@@ -6468,7 +4985,7 @@
 </file>
 
 <file path=word/footnotes.xml><?xml version="1.0" encoding="utf-8"?>
-<w:footnotes xmlns:ve="http://schemas.openxmlformats.org/markup-compatibility/2006" xmlns:o="urn:schemas-microsoft-com:office:office" xmlns:r="http://schemas.openxmlformats.org/officeDocument/2006/relationships" xmlns:m="http://schemas.openxmlformats.org/officeDocument/2006/math" xmlns:v="urn:schemas-microsoft-com:vml" xmlns:wp="http://schemas.openxmlformats.org/drawingml/2006/wordprocessingDrawing" xmlns:w10="urn:schemas-microsoft-com:office:word" xmlns:w="http://schemas.openxmlformats.org/wordprocessingml/2006/main" xmlns:wne="http://schemas.microsoft.com/office/word/2006/wordml">
+<w:footnotes xmlns:wpc="http://schemas.microsoft.com/office/word/2010/wordprocessingCanvas" xmlns:mc="http://schemas.openxmlformats.org/markup-compatibility/2006" xmlns:o="urn:schemas-microsoft-com:office:office" xmlns:r="http://schemas.openxmlformats.org/officeDocument/2006/relationships" xmlns:m="http://schemas.openxmlformats.org/officeDocument/2006/math" xmlns:v="urn:schemas-microsoft-com:vml" xmlns:wp14="http://schemas.microsoft.com/office/word/2010/wordprocessingDrawing" xmlns:wp="http://schemas.openxmlformats.org/drawingml/2006/wordprocessingDrawing" xmlns:w10="urn:schemas-microsoft-com:office:word" xmlns:w="http://schemas.openxmlformats.org/wordprocessingml/2006/main" xmlns:w14="http://schemas.microsoft.com/office/word/2010/wordml" xmlns:wpg="http://schemas.microsoft.com/office/word/2010/wordprocessingGroup" xmlns:wpi="http://schemas.microsoft.com/office/word/2010/wordprocessingInk" xmlns:wne="http://schemas.microsoft.com/office/word/2006/wordml" xmlns:wps="http://schemas.microsoft.com/office/word/2010/wordprocessingShape" mc:Ignorable="w14 wp14">
   <w:footnote w:type="separator" w:id="-1">
     <w:p>
       <w:pPr>
@@ -6549,6 +5066,9 @@
     <w:p>
       <w:pPr>
         <w:pStyle w:val="FootnoteText"/>
+        <w:rPr>
+          <w:lang w:bidi="fa-IR"/>
+        </w:rPr>
       </w:pPr>
       <w:r>
         <w:rPr>
@@ -6563,7 +5083,10 @@
         <w:t xml:space="preserve"> </w:t>
       </w:r>
       <w:r>
-        <w:t>QUERY</w:t>
+        <w:rPr>
+          <w:lang w:bidi="fa-IR"/>
+        </w:rPr>
+        <w:t>TYPE</w:t>
       </w:r>
     </w:p>
   </w:footnote>
@@ -6591,7 +5114,7 @@
         <w:rPr>
           <w:lang w:bidi="fa-IR"/>
         </w:rPr>
-        <w:t>TYPE</w:t>
+        <w:t>SORT</w:t>
       </w:r>
     </w:p>
   </w:footnote>
@@ -6599,9 +5122,6 @@
     <w:p>
       <w:pPr>
         <w:pStyle w:val="FootnoteText"/>
-        <w:rPr>
-          <w:lang w:bidi="fa-IR"/>
-        </w:rPr>
       </w:pPr>
       <w:r>
         <w:rPr>
@@ -6616,10 +5136,7 @@
         <w:t xml:space="preserve"> </w:t>
       </w:r>
       <w:r>
-        <w:rPr>
-          <w:lang w:bidi="fa-IR"/>
-        </w:rPr>
-        <w:t>SORT</w:t>
+        <w:t>GROUPING</w:t>
       </w:r>
     </w:p>
   </w:footnote>
@@ -6641,7 +5158,7 @@
         <w:t xml:space="preserve"> </w:t>
       </w:r>
       <w:r>
-        <w:t>GROUPING</w:t>
+        <w:t>CUSTOM COLUMNS</w:t>
       </w:r>
     </w:p>
   </w:footnote>
@@ -6649,6 +5166,9 @@
     <w:p>
       <w:pPr>
         <w:pStyle w:val="FootnoteText"/>
+        <w:rPr>
+          <w:lang w:bidi="fa-IR"/>
+        </w:rPr>
       </w:pPr>
       <w:r>
         <w:rPr>
@@ -6663,7 +5183,10 @@
         <w:t xml:space="preserve"> </w:t>
       </w:r>
       <w:r>
-        <w:t>CUSTOM COLUMNS</w:t>
+        <w:rPr>
+          <w:lang w:bidi="fa-IR"/>
+        </w:rPr>
+        <w:t>TEMPLATE</w:t>
       </w:r>
     </w:p>
   </w:footnote>
@@ -6691,7 +5214,7 @@
         <w:rPr>
           <w:lang w:bidi="fa-IR"/>
         </w:rPr>
-        <w:t>TEMPLATE</w:t>
+        <w:t>FONT</w:t>
       </w:r>
     </w:p>
   </w:footnote>
@@ -6719,39 +5242,11 @@
         <w:rPr>
           <w:lang w:bidi="fa-IR"/>
         </w:rPr>
-        <w:t>FONT</w:t>
+        <w:t>BOLD</w:t>
       </w:r>
     </w:p>
   </w:footnote>
   <w:footnote w:id="10">
-    <w:p>
-      <w:pPr>
-        <w:pStyle w:val="FootnoteText"/>
-        <w:rPr>
-          <w:lang w:bidi="fa-IR"/>
-        </w:rPr>
-      </w:pPr>
-      <w:r>
-        <w:rPr>
-          <w:rStyle w:val="FootnoteReference"/>
-        </w:rPr>
-        <w:footnoteRef/>
-      </w:r>
-      <w:r>
-        <w:rPr>
-          <w:rtl/>
-        </w:rPr>
-        <w:t xml:space="preserve"> </w:t>
-      </w:r>
-      <w:r>
-        <w:rPr>
-          <w:lang w:bidi="fa-IR"/>
-        </w:rPr>
-        <w:t>BOLD</w:t>
-      </w:r>
-    </w:p>
-  </w:footnote>
-  <w:footnote w:id="11">
     <w:p>
       <w:pPr>
         <w:pStyle w:val="FootnoteText"/>
@@ -6783,7 +5278,7 @@
 </file>
 
 <file path=word/numbering.xml><?xml version="1.0" encoding="utf-8"?>
-<w:numbering xmlns:ve="http://schemas.openxmlformats.org/markup-compatibility/2006" xmlns:o="urn:schemas-microsoft-com:office:office" xmlns:r="http://schemas.openxmlformats.org/officeDocument/2006/relationships" xmlns:m="http://schemas.openxmlformats.org/officeDocument/2006/math" xmlns:v="urn:schemas-microsoft-com:vml" xmlns:wp="http://schemas.openxmlformats.org/drawingml/2006/wordprocessingDrawing" xmlns:w10="urn:schemas-microsoft-com:office:word" xmlns:w="http://schemas.openxmlformats.org/wordprocessingml/2006/main" xmlns:wne="http://schemas.microsoft.com/office/word/2006/wordml">
+<w:numbering xmlns:wpc="http://schemas.microsoft.com/office/word/2010/wordprocessingCanvas" xmlns:mc="http://schemas.openxmlformats.org/markup-compatibility/2006" xmlns:o="urn:schemas-microsoft-com:office:office" xmlns:r="http://schemas.openxmlformats.org/officeDocument/2006/relationships" xmlns:m="http://schemas.openxmlformats.org/officeDocument/2006/math" xmlns:v="urn:schemas-microsoft-com:vml" xmlns:wp14="http://schemas.microsoft.com/office/word/2010/wordprocessingDrawing" xmlns:wp="http://schemas.openxmlformats.org/drawingml/2006/wordprocessingDrawing" xmlns:w10="urn:schemas-microsoft-com:office:word" xmlns:w="http://schemas.openxmlformats.org/wordprocessingml/2006/main" xmlns:w14="http://schemas.microsoft.com/office/word/2010/wordml" xmlns:wpg="http://schemas.microsoft.com/office/word/2010/wordprocessingGroup" xmlns:wpi="http://schemas.microsoft.com/office/word/2010/wordprocessingInk" xmlns:wne="http://schemas.microsoft.com/office/word/2006/wordml" xmlns:wps="http://schemas.microsoft.com/office/word/2010/wordprocessingShape" mc:Ignorable="w14 wp14">
   <w:abstractNum w:abstractNumId="0">
     <w:nsid w:val="0B6B3E9B"/>
     <w:multiLevelType w:val="hybridMultilevel"/>
@@ -8010,7 +6505,7 @@
 </file>
 
 <file path=word/styles.xml><?xml version="1.0" encoding="utf-8"?>
-<w:styles xmlns:r="http://schemas.openxmlformats.org/officeDocument/2006/relationships" xmlns:w="http://schemas.openxmlformats.org/wordprocessingml/2006/main">
+<w:styles xmlns:mc="http://schemas.openxmlformats.org/markup-compatibility/2006" xmlns:r="http://schemas.openxmlformats.org/officeDocument/2006/relationships" xmlns:w="http://schemas.openxmlformats.org/wordprocessingml/2006/main" xmlns:w14="http://schemas.microsoft.com/office/word/2010/wordml" mc:Ignorable="w14">
   <w:docDefaults>
     <w:rPrDefault>
       <w:rPr>
@@ -8234,7 +6729,6 @@
     <w:uiPriority w:val="99"/>
     <w:semiHidden/>
     <w:unhideWhenUsed/>
-    <w:qFormat/>
     <w:tblPr>
       <w:tblInd w:w="0" w:type="dxa"/>
       <w:tblCellMar>
@@ -9234,7 +7728,7 @@
 </file>
 
 <file path=customXml/itemProps1.xml><?xml version="1.0" encoding="utf-8"?>
-<ds:datastoreItem xmlns:ds="http://schemas.openxmlformats.org/officeDocument/2006/customXml" ds:itemID="{588A0950-E7C1-4F76-8E1D-3DDE002DEF15}">
+<ds:datastoreItem xmlns:ds="http://schemas.openxmlformats.org/officeDocument/2006/customXml" ds:itemID="{F3FB15A2-E290-4FD1-921F-D52D57C1906E}">
   <ds:schemaRefs>
     <ds:schemaRef ds:uri="http://schemas.openxmlformats.org/officeDocument/2006/bibliography"/>
   </ds:schemaRefs>

</xml_diff>